<commit_message>
tweak normalized mit rule
</commit_message>
<xml_diff>
--- a/project_paper/ELG7113 project paper.docx
+++ b/project_paper/ELG7113 project paper.docx
@@ -181,27 +181,7 @@
           <w:sz w:val="20"/>
           <w:szCs w:val="20"/>
         </w:rPr>
-        <w:t xml:space="preserve">, Some </w:t>
-      </w:r>
-      <w:proofErr w:type="spellStart"/>
-      <w:r>
-        <w:rPr>
-          <w:b w:val="0"/>
-          <w:bCs w:val="0"/>
-          <w:sz w:val="20"/>
-          <w:szCs w:val="20"/>
-        </w:rPr>
-        <w:t>KeyWordPhrase</w:t>
-      </w:r>
-      <w:proofErr w:type="spellEnd"/>
-      <w:r>
-        <w:rPr>
-          <w:b w:val="0"/>
-          <w:bCs w:val="0"/>
-          <w:sz w:val="20"/>
-          <w:szCs w:val="20"/>
-        </w:rPr>
-        <w:t xml:space="preserve"> Here</w:t>
+        <w:t>, Some KeyWordPhrase Here</w:t>
       </w:r>
       <w:r>
         <w:rPr>
@@ -783,18 +763,6 @@
     </w:p>
     <w:p>
       <w:pPr>
-        <w:ind w:firstLine="360"/>
-        <w:jc w:val="both"/>
-      </w:pPr>
-      <w:r>
-        <w:t>Methodology here</w:t>
-      </w:r>
-      <w:r>
-        <w:t xml:space="preserve">. </w:t>
-      </w:r>
-    </w:p>
-    <w:p>
-      <w:pPr>
         <w:pStyle w:val="IEEEHeading2"/>
         <w:numPr>
           <w:ilvl w:val="0"/>
@@ -839,19 +807,11 @@
         </w:rPr>
         <w:t xml:space="preserve">h </w:t>
       </w:r>
-      <w:proofErr w:type="spellStart"/>
-      <w:r>
-        <w:rPr>
-          <w:lang w:val="en-CA"/>
-        </w:rPr>
-        <w:t>with</w:t>
-      </w:r>
-      <w:proofErr w:type="spellEnd"/>
-      <w:r>
-        <w:rPr>
-          <w:lang w:val="en-CA"/>
-        </w:rPr>
-        <w:t xml:space="preserve"> a 2</w:t>
+      <w:r>
+        <w:rPr>
+          <w:lang w:val="en-CA"/>
+        </w:rPr>
+        <w:t>with a 2</w:t>
       </w:r>
       <w:r>
         <w:rPr>
@@ -1524,13 +1484,7 @@
               <w:jc w:val="right"/>
             </w:pPr>
             <w:r>
-              <w:t>(</w:t>
-            </w:r>
-            <w:r>
-              <w:t>4</w:t>
-            </w:r>
-            <w:r>
-              <w:t>)</w:t>
+              <w:t>(4)</w:t>
             </w:r>
           </w:p>
         </w:tc>
@@ -2337,7 +2291,10 @@
         </m:sSub>
       </m:oMath>
       <w:r>
-        <w:t xml:space="preserve"> were obtained from finite difference equations. Initial values of </w:t>
+        <w:t xml:space="preserve"> were obtained from finite difference equations</w:t>
+      </w:r>
+      <w:r>
+        <w:t xml:space="preserve"> using the value of </w:t>
       </w:r>
       <m:oMath>
         <m:sSub>
@@ -2425,10 +2382,10 @@
         </m:sSub>
       </m:oMath>
       <w:r>
-        <w:t xml:space="preserve"> were set equal to the model following condition</w:t>
-      </w:r>
-      <w:r>
-        <w:t>. Initial condition of their derivatives were set equal to zero.</w:t>
+        <w:t xml:space="preserve"> and their derivatives at the previous timestep and the duration of the time step.</w:t>
+      </w:r>
+      <w:r>
+        <w:t xml:space="preserve"> </w:t>
       </w:r>
     </w:p>
     <w:p>
@@ -2513,6 +2470,12 @@
                   <w:rPr>
                     <w:rFonts w:ascii="Cambria Math" w:hAnsi="Cambria Math"/>
                   </w:rPr>
+                  <m:t>(k)</m:t>
+                </m:r>
+                <m:r>
+                  <w:rPr>
+                    <w:rFonts w:ascii="Cambria Math" w:hAnsi="Cambria Math"/>
+                  </w:rPr>
                   <m:t xml:space="preserve">= </m:t>
                 </m:r>
                 <m:sSub>
@@ -2617,6 +2580,12 @@
                     </m:r>
                   </m:sub>
                 </m:sSub>
+                <m:r>
+                  <w:rPr>
+                    <w:rFonts w:ascii="Cambria Math" w:hAnsi="Cambria Math"/>
+                  </w:rPr>
+                  <m:t>(k-1)</m:t>
+                </m:r>
               </m:oMath>
             </m:oMathPara>
           </w:p>
@@ -2720,6 +2689,12 @@
                   <w:rPr>
                     <w:rFonts w:ascii="Cambria Math" w:hAnsi="Cambria Math"/>
                   </w:rPr>
+                  <m:t>(k)</m:t>
+                </m:r>
+                <m:r>
+                  <w:rPr>
+                    <w:rFonts w:ascii="Cambria Math" w:hAnsi="Cambria Math"/>
+                  </w:rPr>
                   <m:t xml:space="preserve">= </m:t>
                 </m:r>
                 <m:sSub>
@@ -2824,6 +2799,12 @@
                     </m:r>
                   </m:sub>
                 </m:sSub>
+                <m:r>
+                  <w:rPr>
+                    <w:rFonts w:ascii="Cambria Math" w:hAnsi="Cambria Math"/>
+                  </w:rPr>
+                  <m:t>(k-1)</m:t>
+                </m:r>
               </m:oMath>
             </m:oMathPara>
           </w:p>
@@ -2850,13 +2831,213 @@
               <w:jc w:val="right"/>
             </w:pPr>
             <w:r>
-              <w:t>(</w:t>
+              <w:t>(8)</w:t>
             </w:r>
+          </w:p>
+        </w:tc>
+      </w:tr>
+      <w:tr>
+        <w:tc>
+          <w:tcPr>
+            <w:tcW w:w="4490" w:type="dxa"/>
+            <w:shd w:val="clear" w:color="auto" w:fill="auto"/>
+          </w:tcPr>
+          <w:p>
+            <m:oMathPara>
+              <m:oMathParaPr>
+                <m:jc m:val="left"/>
+              </m:oMathParaPr>
+              <m:oMath>
+                <m:sSub>
+                  <m:sSubPr>
+                    <m:ctrlPr>
+                      <w:rPr>
+                        <w:rFonts w:ascii="Cambria Math" w:hAnsi="Cambria Math"/>
+                        <w:i/>
+                      </w:rPr>
+                    </m:ctrlPr>
+                  </m:sSubPr>
+                  <m:e>
+                    <m:r>
+                      <w:rPr>
+                        <w:rFonts w:ascii="Cambria Math" w:hAnsi="Cambria Math"/>
+                      </w:rPr>
+                      <m:t>θ</m:t>
+                    </m:r>
+                  </m:e>
+                  <m:sub>
+                    <m:r>
+                      <w:rPr>
+                        <w:rFonts w:ascii="Cambria Math" w:hAnsi="Cambria Math"/>
+                      </w:rPr>
+                      <m:t>i</m:t>
+                    </m:r>
+                  </m:sub>
+                </m:sSub>
+                <m:d>
+                  <m:dPr>
+                    <m:ctrlPr>
+                      <w:rPr>
+                        <w:rFonts w:ascii="Cambria Math" w:hAnsi="Cambria Math"/>
+                        <w:i/>
+                      </w:rPr>
+                    </m:ctrlPr>
+                  </m:dPr>
+                  <m:e>
+                    <m:r>
+                      <w:rPr>
+                        <w:rFonts w:ascii="Cambria Math" w:hAnsi="Cambria Math"/>
+                      </w:rPr>
+                      <m:t>k</m:t>
+                    </m:r>
+                  </m:e>
+                </m:d>
+                <m:r>
+                  <w:rPr>
+                    <w:rFonts w:ascii="Cambria Math" w:hAnsi="Cambria Math"/>
+                  </w:rPr>
+                  <m:t>=</m:t>
+                </m:r>
+                <m:sSub>
+                  <m:sSubPr>
+                    <m:ctrlPr>
+                      <w:rPr>
+                        <w:rFonts w:ascii="Cambria Math" w:hAnsi="Cambria Math"/>
+                        <w:i/>
+                      </w:rPr>
+                    </m:ctrlPr>
+                  </m:sSubPr>
+                  <m:e>
+                    <m:r>
+                      <w:rPr>
+                        <w:rFonts w:ascii="Cambria Math" w:hAnsi="Cambria Math"/>
+                      </w:rPr>
+                      <m:t>θ</m:t>
+                    </m:r>
+                  </m:e>
+                  <m:sub>
+                    <m:r>
+                      <w:rPr>
+                        <w:rFonts w:ascii="Cambria Math" w:hAnsi="Cambria Math"/>
+                      </w:rPr>
+                      <m:t>i</m:t>
+                    </m:r>
+                  </m:sub>
+                </m:sSub>
+                <m:d>
+                  <m:dPr>
+                    <m:ctrlPr>
+                      <w:rPr>
+                        <w:rFonts w:ascii="Cambria Math" w:hAnsi="Cambria Math"/>
+                        <w:i/>
+                      </w:rPr>
+                    </m:ctrlPr>
+                  </m:dPr>
+                  <m:e>
+                    <m:r>
+                      <w:rPr>
+                        <w:rFonts w:ascii="Cambria Math" w:hAnsi="Cambria Math"/>
+                      </w:rPr>
+                      <m:t>k</m:t>
+                    </m:r>
+                    <m:r>
+                      <w:rPr>
+                        <w:rFonts w:ascii="Cambria Math" w:hAnsi="Cambria Math"/>
+                      </w:rPr>
+                      <m:t>-1</m:t>
+                    </m:r>
+                  </m:e>
+                </m:d>
+                <m:r>
+                  <w:rPr>
+                    <w:rFonts w:ascii="Cambria Math" w:hAnsi="Cambria Math"/>
+                  </w:rPr>
+                  <m:t>+</m:t>
+                </m:r>
+                <m:r>
+                  <w:rPr>
+                    <w:rFonts w:ascii="Cambria Math" w:hAnsi="Cambria Math"/>
+                  </w:rPr>
+                  <m:t>∆t</m:t>
+                </m:r>
+                <m:sSub>
+                  <m:sSubPr>
+                    <m:ctrlPr>
+                      <w:rPr>
+                        <w:rFonts w:ascii="Cambria Math" w:hAnsi="Cambria Math"/>
+                        <w:i/>
+                      </w:rPr>
+                    </m:ctrlPr>
+                  </m:sSubPr>
+                  <m:e>
+                    <m:acc>
+                      <m:accPr>
+                        <m:chr m:val="̇"/>
+                        <m:ctrlPr>
+                          <w:rPr>
+                            <w:rFonts w:ascii="Cambria Math" w:hAnsi="Cambria Math"/>
+                            <w:i/>
+                          </w:rPr>
+                        </m:ctrlPr>
+                      </m:accPr>
+                      <m:e>
+                        <m:r>
+                          <w:rPr>
+                            <w:rFonts w:ascii="Cambria Math" w:hAnsi="Cambria Math"/>
+                          </w:rPr>
+                          <m:t>θ</m:t>
+                        </m:r>
+                      </m:e>
+                    </m:acc>
+                  </m:e>
+                  <m:sub>
+                    <m:r>
+                      <w:rPr>
+                        <w:rFonts w:ascii="Cambria Math" w:hAnsi="Cambria Math"/>
+                      </w:rPr>
+                      <m:t>i</m:t>
+                    </m:r>
+                  </m:sub>
+                </m:sSub>
+                <m:d>
+                  <m:dPr>
+                    <m:ctrlPr>
+                      <w:rPr>
+                        <w:rFonts w:ascii="Cambria Math" w:hAnsi="Cambria Math"/>
+                        <w:i/>
+                      </w:rPr>
+                    </m:ctrlPr>
+                  </m:dPr>
+                  <m:e>
+                    <m:r>
+                      <w:rPr>
+                        <w:rFonts w:ascii="Cambria Math" w:hAnsi="Cambria Math"/>
+                      </w:rPr>
+                      <m:t>k-1</m:t>
+                    </m:r>
+                  </m:e>
+                </m:d>
+              </m:oMath>
+            </m:oMathPara>
+          </w:p>
+        </w:tc>
+        <w:tc>
+          <w:tcPr>
+            <w:tcW w:w="550" w:type="dxa"/>
+            <w:shd w:val="clear" w:color="auto" w:fill="auto"/>
+            <w:vAlign w:val="center"/>
+          </w:tcPr>
+          <w:p>
+            <w:pPr>
+              <w:pStyle w:val="IEEEBodyText"/>
+              <w:tabs>
+                <w:tab w:val="left" w:pos="65"/>
+              </w:tabs>
+              <w:ind w:right="-10" w:firstLine="0"/>
+              <w:jc w:val="right"/>
+            </w:pPr>
             <w:r>
-              <w:t>8</w:t>
-            </w:r>
-            <w:r>
-              <w:t>)</w:t>
+              <w:t>(9)</w:t>
             </w:r>
           </w:p>
         </w:tc>
@@ -2866,65 +3047,76 @@
       <w:pPr>
         <w:ind w:firstLine="360"/>
         <w:jc w:val="both"/>
-        <w:rPr>
-          <w:lang w:val="en-CA"/>
-        </w:rPr>
-      </w:pPr>
-    </w:p>
-    <w:p>
-      <w:pPr>
-        <w:pStyle w:val="IEEEHeading2"/>
-        <w:numPr>
-          <w:ilvl w:val="0"/>
-          <w:numId w:val="0"/>
-        </w:numPr>
-        <w:spacing w:before="120" w:after="120"/>
-        <w:ind w:left="360" w:hanging="360"/>
-        <w:rPr>
-          <w:i w:val="0"/>
-          <w:lang w:val="en-CA"/>
-        </w:rPr>
-      </w:pPr>
-      <w:r>
-        <w:rPr>
-          <w:i w:val="0"/>
-          <w:lang w:val="en-CA"/>
-        </w:rPr>
-        <w:t xml:space="preserve">B. </w:t>
-      </w:r>
-      <w:r>
-        <w:rPr>
-          <w:i w:val="0"/>
-          <w:lang w:val="en-CA"/>
-        </w:rPr>
-        <w:t>Normalized MIT rule.</w:t>
-      </w:r>
-    </w:p>
-    <w:p>
-      <w:pPr>
-        <w:pStyle w:val="IEEEBodyText"/>
-        <w:rPr>
-          <w:lang w:val="en-CA"/>
-        </w:rPr>
-      </w:pPr>
-      <w:r>
-        <w:rPr>
-          <w:lang w:val="en-CA"/>
-        </w:rPr>
-        <w:t>The adaptation laws were normalized as follows:</w:t>
-      </w:r>
-    </w:p>
-    <w:p>
-      <w:pPr>
-        <w:pStyle w:val="IEEEBodyText"/>
-        <w:rPr>
-          <w:lang w:val="en-CA"/>
-        </w:rPr>
-      </w:pPr>
+      </w:pPr>
+      <w:r>
+        <w:t xml:space="preserve">Initial values of </w:t>
+      </w:r>
+      <m:oMath>
+        <m:sSub>
+          <m:sSubPr>
+            <m:ctrlPr>
+              <w:rPr>
+                <w:rFonts w:ascii="Cambria Math" w:hAnsi="Cambria Math"/>
+                <w:i/>
+              </w:rPr>
+            </m:ctrlPr>
+          </m:sSubPr>
+          <m:e>
+            <m:r>
+              <w:rPr>
+                <w:rFonts w:ascii="Cambria Math" w:hAnsi="Cambria Math"/>
+              </w:rPr>
+              <m:t>θ</m:t>
+            </m:r>
+          </m:e>
+          <m:sub>
+            <m:r>
+              <w:rPr>
+                <w:rFonts w:ascii="Cambria Math" w:hAnsi="Cambria Math"/>
+              </w:rPr>
+              <m:t>1</m:t>
+            </m:r>
+          </m:sub>
+        </m:sSub>
+      </m:oMath>
+      <w:r>
+        <w:t xml:space="preserve"> and </w:t>
+      </w:r>
+      <m:oMath>
+        <m:sSub>
+          <m:sSubPr>
+            <m:ctrlPr>
+              <w:rPr>
+                <w:rFonts w:ascii="Cambria Math" w:hAnsi="Cambria Math"/>
+                <w:i/>
+              </w:rPr>
+            </m:ctrlPr>
+          </m:sSubPr>
+          <m:e>
+            <m:r>
+              <w:rPr>
+                <w:rFonts w:ascii="Cambria Math" w:hAnsi="Cambria Math"/>
+              </w:rPr>
+              <m:t>θ</m:t>
+            </m:r>
+          </m:e>
+          <m:sub>
+            <m:r>
+              <w:rPr>
+                <w:rFonts w:ascii="Cambria Math" w:hAnsi="Cambria Math"/>
+              </w:rPr>
+              <m:t>2</m:t>
+            </m:r>
+          </m:sub>
+        </m:sSub>
+      </m:oMath>
+      <w:r>
+        <w:t xml:space="preserve"> were set equal to the model following condition. Initial condition of their derivatives were set equal to zero.</w:t>
+      </w:r>
     </w:p>
     <w:tbl>
       <w:tblPr>
-        <w:tblW w:w="5040" w:type="dxa"/>
+        <w:tblW w:w="5140" w:type="dxa"/>
         <w:tblBorders>
           <w:top w:val="single" w:sz="4" w:space="0" w:color="auto"/>
           <w:left w:val="single" w:sz="4" w:space="0" w:color="auto"/>
@@ -2936,16 +3128,452 @@
         <w:tblLook w:val="04A0" w:firstRow="1" w:lastRow="0" w:firstColumn="1" w:lastColumn="0" w:noHBand="0" w:noVBand="1"/>
       </w:tblPr>
       <w:tblGrid>
-        <w:gridCol w:w="3681"/>
-        <w:gridCol w:w="1359"/>
+        <w:gridCol w:w="4100"/>
+        <w:gridCol w:w="1040"/>
       </w:tblGrid>
       <w:tr>
         <w:tc>
           <w:tcPr>
-            <w:tcW w:w="3681" w:type="dxa"/>
+            <w:tcW w:w="4100" w:type="dxa"/>
             <w:shd w:val="clear" w:color="auto" w:fill="auto"/>
           </w:tcPr>
           <w:p>
+            <w:pPr>
+              <w:jc w:val="center"/>
+              <w:rPr>
+                <w:color w:val="202124"/>
+                <w:shd w:val="clear" w:color="auto" w:fill="FFFFFF"/>
+              </w:rPr>
+            </w:pPr>
+            <m:oMathPara>
+              <m:oMath>
+                <m:sSub>
+                  <m:sSubPr>
+                    <m:ctrlPr>
+                      <w:rPr>
+                        <w:rFonts w:ascii="Cambria Math" w:hAnsi="Cambria Math"/>
+                        <w:i/>
+                      </w:rPr>
+                    </m:ctrlPr>
+                  </m:sSubPr>
+                  <m:e>
+                    <m:r>
+                      <w:rPr>
+                        <w:rFonts w:ascii="Cambria Math" w:hAnsi="Cambria Math"/>
+                      </w:rPr>
+                      <m:t>θ</m:t>
+                    </m:r>
+                  </m:e>
+                  <m:sub>
+                    <m:r>
+                      <w:rPr>
+                        <w:rFonts w:ascii="Cambria Math" w:hAnsi="Cambria Math"/>
+                      </w:rPr>
+                      <m:t>1</m:t>
+                    </m:r>
+                  </m:sub>
+                </m:sSub>
+                <m:d>
+                  <m:dPr>
+                    <m:ctrlPr>
+                      <w:rPr>
+                        <w:rFonts w:ascii="Cambria Math" w:hAnsi="Cambria Math"/>
+                        <w:i/>
+                        <w:color w:val="202124"/>
+                        <w:shd w:val="clear" w:color="auto" w:fill="FFFFFF"/>
+                      </w:rPr>
+                    </m:ctrlPr>
+                  </m:dPr>
+                  <m:e>
+                    <m:r>
+                      <w:rPr>
+                        <w:rFonts w:ascii="Cambria Math" w:hAnsi="Cambria Math"/>
+                        <w:color w:val="202124"/>
+                        <w:shd w:val="clear" w:color="auto" w:fill="FFFFFF"/>
+                      </w:rPr>
+                      <m:t>k=0</m:t>
+                    </m:r>
+                  </m:e>
+                </m:d>
+                <m:r>
+                  <w:rPr>
+                    <w:rFonts w:ascii="Cambria Math" w:hAnsi="Cambria Math"/>
+                    <w:color w:val="202124"/>
+                    <w:shd w:val="clear" w:color="auto" w:fill="FFFFFF"/>
+                  </w:rPr>
+                  <m:t>=</m:t>
+                </m:r>
+                <m:r>
+                  <w:rPr>
+                    <w:rFonts w:ascii="Cambria Math" w:hAnsi="Cambria Math"/>
+                    <w:color w:val="202124"/>
+                    <w:shd w:val="clear" w:color="auto" w:fill="FFFFFF"/>
+                  </w:rPr>
+                  <m:t>-</m:t>
+                </m:r>
+                <m:f>
+                  <m:fPr>
+                    <m:ctrlPr>
+                      <w:rPr>
+                        <w:rFonts w:ascii="Cambria Math" w:hAnsi="Cambria Math"/>
+                        <w:i/>
+                        <w:color w:val="202124"/>
+                        <w:shd w:val="clear" w:color="auto" w:fill="FFFFFF"/>
+                      </w:rPr>
+                    </m:ctrlPr>
+                  </m:fPr>
+                  <m:num>
+                    <m:sSup>
+                      <m:sSupPr>
+                        <m:ctrlPr>
+                          <w:rPr>
+                            <w:rFonts w:ascii="Cambria Math" w:hAnsi="Cambria Math"/>
+                            <w:i/>
+                          </w:rPr>
+                        </m:ctrlPr>
+                      </m:sSupPr>
+                      <m:e>
+                        <m:r>
+                          <w:rPr>
+                            <w:rFonts w:ascii="Cambria Math" w:hAnsi="Cambria Math"/>
+                          </w:rPr>
+                          <m:t>ω</m:t>
+                        </m:r>
+                      </m:e>
+                      <m:sup>
+                        <m:r>
+                          <w:rPr>
+                            <w:rFonts w:ascii="Cambria Math" w:hAnsi="Cambria Math"/>
+                          </w:rPr>
+                          <m:t>2</m:t>
+                        </m:r>
+                      </m:sup>
+                    </m:sSup>
+                  </m:num>
+                  <m:den>
+                    <m:r>
+                      <w:rPr>
+                        <w:rFonts w:ascii="Cambria Math" w:hAnsi="Cambria Math"/>
+                        <w:color w:val="202124"/>
+                        <w:shd w:val="clear" w:color="auto" w:fill="FFFFFF"/>
+                      </w:rPr>
+                      <m:t>B</m:t>
+                    </m:r>
+                  </m:den>
+                </m:f>
+              </m:oMath>
+            </m:oMathPara>
+          </w:p>
+          <w:p>
+            <w:pPr>
+              <w:rPr>
+                <w:lang w:val="en-CA" w:eastAsia="zh-CN"/>
+              </w:rPr>
+            </w:pPr>
+          </w:p>
+        </w:tc>
+        <w:tc>
+          <w:tcPr>
+            <w:tcW w:w="1040" w:type="dxa"/>
+            <w:shd w:val="clear" w:color="auto" w:fill="auto"/>
+            <w:vAlign w:val="center"/>
+          </w:tcPr>
+          <w:p>
+            <w:pPr>
+              <w:pStyle w:val="IEEEBodyText"/>
+              <w:tabs>
+                <w:tab w:val="left" w:pos="65"/>
+              </w:tabs>
+              <w:ind w:right="-10" w:firstLine="0"/>
+              <w:jc w:val="left"/>
+            </w:pPr>
+            <w:r>
+              <w:t>(</w:t>
+            </w:r>
+            <w:r>
+              <w:t>10</w:t>
+            </w:r>
+            <w:r>
+              <w:t>)</w:t>
+            </w:r>
+          </w:p>
+        </w:tc>
+      </w:tr>
+      <w:tr>
+        <w:tc>
+          <w:tcPr>
+            <w:tcW w:w="4100" w:type="dxa"/>
+            <w:shd w:val="clear" w:color="auto" w:fill="auto"/>
+          </w:tcPr>
+          <w:p>
+            <w:pPr>
+              <w:jc w:val="center"/>
+              <w:rPr>
+                <w:color w:val="202124"/>
+                <w:shd w:val="clear" w:color="auto" w:fill="FFFFFF"/>
+              </w:rPr>
+            </w:pPr>
+            <m:oMathPara>
+              <m:oMath>
+                <m:sSub>
+                  <m:sSubPr>
+                    <m:ctrlPr>
+                      <w:rPr>
+                        <w:rFonts w:ascii="Cambria Math" w:hAnsi="Cambria Math"/>
+                        <w:i/>
+                      </w:rPr>
+                    </m:ctrlPr>
+                  </m:sSubPr>
+                  <m:e>
+                    <m:r>
+                      <w:rPr>
+                        <w:rFonts w:ascii="Cambria Math" w:hAnsi="Cambria Math"/>
+                      </w:rPr>
+                      <m:t>θ</m:t>
+                    </m:r>
+                  </m:e>
+                  <m:sub>
+                    <m:r>
+                      <w:rPr>
+                        <w:rFonts w:ascii="Cambria Math" w:hAnsi="Cambria Math"/>
+                      </w:rPr>
+                      <m:t>2</m:t>
+                    </m:r>
+                  </m:sub>
+                </m:sSub>
+                <m:r>
+                  <w:rPr>
+                    <w:rFonts w:ascii="Cambria Math" w:hAnsi="Cambria Math"/>
+                    <w:color w:val="202124"/>
+                    <w:shd w:val="clear" w:color="auto" w:fill="FFFFFF"/>
+                  </w:rPr>
+                  <m:t>(k=0)=</m:t>
+                </m:r>
+                <m:f>
+                  <m:fPr>
+                    <m:ctrlPr>
+                      <w:rPr>
+                        <w:rFonts w:ascii="Cambria Math" w:hAnsi="Cambria Math"/>
+                        <w:i/>
+                        <w:color w:val="202124"/>
+                        <w:shd w:val="clear" w:color="auto" w:fill="FFFFFF"/>
+                      </w:rPr>
+                    </m:ctrlPr>
+                  </m:fPr>
+                  <m:num>
+                    <m:r>
+                      <w:rPr>
+                        <w:rFonts w:ascii="Cambria Math" w:hAnsi="Cambria Math"/>
+                      </w:rPr>
+                      <m:t>2ζω</m:t>
+                    </m:r>
+                    <m:r>
+                      <w:rPr>
+                        <w:rFonts w:ascii="Cambria Math" w:hAnsi="Cambria Math"/>
+                      </w:rPr>
+                      <m:t>-B</m:t>
+                    </m:r>
+                  </m:num>
+                  <m:den>
+                    <m:r>
+                      <w:rPr>
+                        <w:rFonts w:ascii="Cambria Math" w:hAnsi="Cambria Math"/>
+                        <w:color w:val="202124"/>
+                        <w:shd w:val="clear" w:color="auto" w:fill="FFFFFF"/>
+                      </w:rPr>
+                      <m:t>B</m:t>
+                    </m:r>
+                  </m:den>
+                </m:f>
+              </m:oMath>
+            </m:oMathPara>
+          </w:p>
+          <w:p>
+            <w:pPr>
+              <w:rPr>
+                <w:color w:val="202124"/>
+                <w:shd w:val="clear" w:color="auto" w:fill="FFFFFF"/>
+              </w:rPr>
+            </w:pPr>
+          </w:p>
+        </w:tc>
+        <w:tc>
+          <w:tcPr>
+            <w:tcW w:w="1040" w:type="dxa"/>
+            <w:shd w:val="clear" w:color="auto" w:fill="auto"/>
+            <w:vAlign w:val="center"/>
+          </w:tcPr>
+          <w:p>
+            <w:pPr>
+              <w:pStyle w:val="IEEEBodyText"/>
+              <w:tabs>
+                <w:tab w:val="left" w:pos="65"/>
+              </w:tabs>
+              <w:ind w:right="-10" w:firstLine="0"/>
+              <w:jc w:val="left"/>
+            </w:pPr>
+            <w:r>
+              <w:t>(1</w:t>
+            </w:r>
+            <w:r>
+              <w:t>1</w:t>
+            </w:r>
+            <w:r>
+              <w:t>)</w:t>
+            </w:r>
+          </w:p>
+        </w:tc>
+      </w:tr>
+    </w:tbl>
+    <w:p>
+      <w:pPr>
+        <w:ind w:firstLine="360"/>
+        <w:jc w:val="both"/>
+        <w:rPr>
+          <w:lang w:val="en-CA"/>
+        </w:rPr>
+      </w:pPr>
+    </w:p>
+    <w:p>
+      <w:pPr>
+        <w:pStyle w:val="IEEEHeading2"/>
+        <w:numPr>
+          <w:ilvl w:val="0"/>
+          <w:numId w:val="0"/>
+        </w:numPr>
+        <w:spacing w:before="120" w:after="120"/>
+        <w:ind w:left="360" w:hanging="360"/>
+        <w:rPr>
+          <w:i w:val="0"/>
+          <w:lang w:val="en-CA"/>
+        </w:rPr>
+      </w:pPr>
+      <w:r>
+        <w:rPr>
+          <w:i w:val="0"/>
+          <w:lang w:val="en-CA"/>
+        </w:rPr>
+        <w:t xml:space="preserve">B. </w:t>
+      </w:r>
+      <w:r>
+        <w:rPr>
+          <w:i w:val="0"/>
+          <w:lang w:val="en-CA"/>
+        </w:rPr>
+        <w:t>Normalized MIT rule.</w:t>
+      </w:r>
+    </w:p>
+    <w:p>
+      <w:pPr>
+        <w:pStyle w:val="IEEEBodyText"/>
+        <w:rPr>
+          <w:lang w:val="en-CA"/>
+        </w:rPr>
+      </w:pPr>
+      <w:r>
+        <w:rPr>
+          <w:lang w:val="en-CA"/>
+        </w:rPr>
+        <w:t xml:space="preserve">The adaptation laws </w:t>
+      </w:r>
+      <w:r>
+        <w:rPr>
+          <w:lang w:val="en-CA"/>
+        </w:rPr>
+        <w:t xml:space="preserve">were normalized using equations (12) to (14). The normalized adaptation law is given by (15), with </w:t>
+      </w:r>
+      <m:oMath>
+        <m:sSub>
+          <m:sSubPr>
+            <m:ctrlPr>
+              <w:rPr>
+                <w:rFonts w:ascii="Cambria Math" w:hAnsi="Cambria Math"/>
+                <w:i/>
+                <w:color w:val="202124"/>
+                <w:shd w:val="clear" w:color="auto" w:fill="FFFFFF"/>
+              </w:rPr>
+            </m:ctrlPr>
+          </m:sSubPr>
+          <m:e>
+            <m:acc>
+              <m:accPr>
+                <m:chr m:val="̇"/>
+                <m:ctrlPr>
+                  <w:rPr>
+                    <w:rFonts w:ascii="Cambria Math" w:hAnsi="Cambria Math"/>
+                    <w:i/>
+                    <w:color w:val="202124"/>
+                    <w:shd w:val="clear" w:color="auto" w:fill="FFFFFF"/>
+                  </w:rPr>
+                </m:ctrlPr>
+              </m:accPr>
+              <m:e>
+                <m:r>
+                  <w:rPr>
+                    <w:rFonts w:ascii="Cambria Math" w:hAnsi="Cambria Math"/>
+                    <w:color w:val="202124"/>
+                    <w:shd w:val="clear" w:color="auto" w:fill="FFFFFF"/>
+                  </w:rPr>
+                  <m:t>θ</m:t>
+                </m:r>
+              </m:e>
+            </m:acc>
+          </m:e>
+          <m:sub>
+            <m:r>
+              <w:rPr>
+                <w:rFonts w:ascii="Cambria Math" w:hAnsi="Cambria Math"/>
+                <w:color w:val="202124"/>
+                <w:shd w:val="clear" w:color="auto" w:fill="FFFFFF"/>
+              </w:rPr>
+              <m:t>iN</m:t>
+            </m:r>
+          </m:sub>
+        </m:sSub>
+      </m:oMath>
+      <w:r>
+        <w:rPr>
+          <w:color w:val="202124"/>
+          <w:shd w:val="clear" w:color="auto" w:fill="FFFFFF"/>
+        </w:rPr>
+        <w:t xml:space="preserve"> corresponding to the normalized adaptation rate.</w:t>
+      </w:r>
+    </w:p>
+    <w:p>
+      <w:pPr>
+        <w:pStyle w:val="IEEEBodyText"/>
+        <w:rPr>
+          <w:lang w:val="en-CA"/>
+        </w:rPr>
+      </w:pPr>
+    </w:p>
+    <w:tbl>
+      <w:tblPr>
+        <w:tblW w:w="5140" w:type="dxa"/>
+        <w:tblBorders>
+          <w:top w:val="single" w:sz="4" w:space="0" w:color="auto"/>
+          <w:left w:val="single" w:sz="4" w:space="0" w:color="auto"/>
+          <w:bottom w:val="single" w:sz="4" w:space="0" w:color="auto"/>
+          <w:right w:val="single" w:sz="4" w:space="0" w:color="auto"/>
+          <w:insideH w:val="single" w:sz="4" w:space="0" w:color="auto"/>
+          <w:insideV w:val="single" w:sz="4" w:space="0" w:color="auto"/>
+        </w:tblBorders>
+        <w:tblLook w:val="04A0" w:firstRow="1" w:lastRow="0" w:firstColumn="1" w:lastColumn="0" w:noHBand="0" w:noVBand="1"/>
+      </w:tblPr>
+      <w:tblGrid>
+        <w:gridCol w:w="4100"/>
+        <w:gridCol w:w="1040"/>
+      </w:tblGrid>
+      <w:tr>
+        <w:tc>
+          <w:tcPr>
+            <w:tcW w:w="4100" w:type="dxa"/>
+            <w:shd w:val="clear" w:color="auto" w:fill="auto"/>
+          </w:tcPr>
+          <w:p>
+            <w:pPr>
+              <w:jc w:val="center"/>
+            </w:pPr>
             <m:oMath>
               <m:sSub>
                 <m:sSubPr>
@@ -3054,120 +3682,11 @@
             <w:r>
               <w:t>,</w:t>
             </w:r>
-            <w:r>
-              <w:t xml:space="preserve">    </w:t>
-            </w:r>
-            <m:oMath>
-              <m:sSub>
-                <m:sSubPr>
-                  <m:ctrlPr>
-                    <w:rPr>
-                      <w:rFonts w:ascii="Cambria Math" w:hAnsi="Cambria Math"/>
-                      <w:i/>
-                      <w:color w:val="202124"/>
-                      <w:shd w:val="clear" w:color="auto" w:fill="FFFFFF"/>
-                    </w:rPr>
-                  </m:ctrlPr>
-                </m:sSubPr>
-                <m:e>
-                  <m:r>
-                    <w:rPr>
-                      <w:rFonts w:ascii="Cambria Math" w:hAnsi="Cambria Math"/>
-                      <w:color w:val="202124"/>
-                      <w:shd w:val="clear" w:color="auto" w:fill="FFFFFF"/>
-                    </w:rPr>
-                    <m:t>ψ</m:t>
-                  </m:r>
-                </m:e>
-                <m:sub>
-                  <m:r>
-                    <w:rPr>
-                      <w:rFonts w:ascii="Cambria Math" w:hAnsi="Cambria Math"/>
-                      <w:color w:val="202124"/>
-                      <w:shd w:val="clear" w:color="auto" w:fill="FFFFFF"/>
-                    </w:rPr>
-                    <m:t>i</m:t>
-                  </m:r>
-                </m:sub>
-              </m:sSub>
-              <m:r>
-                <w:rPr>
-                  <w:rFonts w:ascii="Cambria Math" w:hAnsi="Cambria Math"/>
-                  <w:color w:val="202124"/>
-                  <w:shd w:val="clear" w:color="auto" w:fill="FFFFFF"/>
-                </w:rPr>
-                <m:t>=-</m:t>
-              </m:r>
-              <m:f>
-                <m:fPr>
-                  <m:ctrlPr>
-                    <w:rPr>
-                      <w:rFonts w:ascii="Cambria Math" w:hAnsi="Cambria Math"/>
-                      <w:i/>
-                      <w:color w:val="202124"/>
-                      <w:shd w:val="clear" w:color="auto" w:fill="FFFFFF"/>
-                    </w:rPr>
-                  </m:ctrlPr>
-                </m:fPr>
-                <m:num>
-                  <m:r>
-                    <w:rPr>
-                      <w:rFonts w:ascii="Cambria Math" w:hAnsi="Cambria Math"/>
-                      <w:color w:val="202124"/>
-                      <w:shd w:val="clear" w:color="auto" w:fill="FFFFFF"/>
-                    </w:rPr>
-                    <m:t>∂e</m:t>
-                  </m:r>
-                </m:num>
-                <m:den>
-                  <m:r>
-                    <w:rPr>
-                      <w:rFonts w:ascii="Cambria Math" w:hAnsi="Cambria Math"/>
-                      <w:color w:val="202124"/>
-                      <w:shd w:val="clear" w:color="auto" w:fill="FFFFFF"/>
-                    </w:rPr>
-                    <m:t>∂</m:t>
-                  </m:r>
-                  <m:sSub>
-                    <m:sSubPr>
-                      <m:ctrlPr>
-                        <w:rPr>
-                          <w:rFonts w:ascii="Cambria Math" w:hAnsi="Cambria Math"/>
-                          <w:i/>
-                          <w:color w:val="202124"/>
-                          <w:shd w:val="clear" w:color="auto" w:fill="FFFFFF"/>
-                        </w:rPr>
-                      </m:ctrlPr>
-                    </m:sSubPr>
-                    <m:e>
-                      <m:r>
-                        <w:rPr>
-                          <w:rFonts w:ascii="Cambria Math" w:hAnsi="Cambria Math"/>
-                          <w:color w:val="202124"/>
-                          <w:shd w:val="clear" w:color="auto" w:fill="FFFFFF"/>
-                        </w:rPr>
-                        <m:t>θ</m:t>
-                      </m:r>
-                    </m:e>
-                    <m:sub>
-                      <m:r>
-                        <w:rPr>
-                          <w:rFonts w:ascii="Cambria Math" w:hAnsi="Cambria Math"/>
-                          <w:color w:val="202124"/>
-                          <w:shd w:val="clear" w:color="auto" w:fill="FFFFFF"/>
-                        </w:rPr>
-                        <m:t>i</m:t>
-                      </m:r>
-                    </m:sub>
-                  </m:sSub>
-                </m:den>
-              </m:f>
-            </m:oMath>
           </w:p>
         </w:tc>
         <w:tc>
           <w:tcPr>
-            <w:tcW w:w="1359" w:type="dxa"/>
+            <w:tcW w:w="1040" w:type="dxa"/>
             <w:shd w:val="clear" w:color="auto" w:fill="auto"/>
             <w:vAlign w:val="center"/>
           </w:tcPr>
@@ -3178,10 +3697,19 @@
                 <w:tab w:val="left" w:pos="65"/>
               </w:tabs>
               <w:ind w:right="390" w:firstLine="0"/>
-              <w:jc w:val="right"/>
+              <w:jc w:val="center"/>
             </w:pPr>
             <w:r>
-              <w:t>(9), (10)</w:t>
+              <w:t>(</w:t>
+            </w:r>
+            <w:r>
+              <w:t>1</w:t>
+            </w:r>
+            <w:r>
+              <w:t>2</w:t>
+            </w:r>
+            <w:r>
+              <w:t>)</w:t>
             </w:r>
           </w:p>
         </w:tc>
@@ -3189,216 +3717,353 @@
       <w:tr>
         <w:tc>
           <w:tcPr>
-            <w:tcW w:w="3681" w:type="dxa"/>
+            <w:tcW w:w="4100" w:type="dxa"/>
             <w:shd w:val="clear" w:color="auto" w:fill="auto"/>
           </w:tcPr>
           <w:p>
             <w:pPr>
               <w:rPr>
+                <w:lang w:val="en-CA" w:eastAsia="zh-CN"/>
+              </w:rPr>
+            </w:pPr>
+            <m:oMathPara>
+              <m:oMath>
+                <m:sSub>
+                  <m:sSubPr>
+                    <m:ctrlPr>
+                      <w:rPr>
+                        <w:rFonts w:ascii="Cambria Math" w:hAnsi="Cambria Math"/>
+                        <w:i/>
+                        <w:color w:val="202124"/>
+                        <w:shd w:val="clear" w:color="auto" w:fill="FFFFFF"/>
+                      </w:rPr>
+                    </m:ctrlPr>
+                  </m:sSubPr>
+                  <m:e>
+                    <m:r>
+                      <w:rPr>
+                        <w:rFonts w:ascii="Cambria Math" w:hAnsi="Cambria Math"/>
+                        <w:color w:val="202124"/>
+                        <w:shd w:val="clear" w:color="auto" w:fill="FFFFFF"/>
+                      </w:rPr>
+                      <m:t>ψ</m:t>
+                    </m:r>
+                  </m:e>
+                  <m:sub>
+                    <m:r>
+                      <w:rPr>
+                        <w:rFonts w:ascii="Cambria Math" w:hAnsi="Cambria Math"/>
+                        <w:color w:val="202124"/>
+                        <w:shd w:val="clear" w:color="auto" w:fill="FFFFFF"/>
+                      </w:rPr>
+                      <m:t>i</m:t>
+                    </m:r>
+                  </m:sub>
+                </m:sSub>
+                <m:r>
+                  <w:rPr>
+                    <w:rFonts w:ascii="Cambria Math" w:hAnsi="Cambria Math"/>
+                    <w:color w:val="202124"/>
+                    <w:shd w:val="clear" w:color="auto" w:fill="FFFFFF"/>
+                  </w:rPr>
+                  <m:t>=-</m:t>
+                </m:r>
+                <m:f>
+                  <m:fPr>
+                    <m:ctrlPr>
+                      <w:rPr>
+                        <w:rFonts w:ascii="Cambria Math" w:hAnsi="Cambria Math"/>
+                        <w:i/>
+                        <w:color w:val="202124"/>
+                        <w:shd w:val="clear" w:color="auto" w:fill="FFFFFF"/>
+                      </w:rPr>
+                    </m:ctrlPr>
+                  </m:fPr>
+                  <m:num>
+                    <m:r>
+                      <w:rPr>
+                        <w:rFonts w:ascii="Cambria Math" w:hAnsi="Cambria Math"/>
+                        <w:color w:val="202124"/>
+                        <w:shd w:val="clear" w:color="auto" w:fill="FFFFFF"/>
+                      </w:rPr>
+                      <m:t>∂e</m:t>
+                    </m:r>
+                  </m:num>
+                  <m:den>
+                    <m:r>
+                      <w:rPr>
+                        <w:rFonts w:ascii="Cambria Math" w:hAnsi="Cambria Math"/>
+                        <w:color w:val="202124"/>
+                        <w:shd w:val="clear" w:color="auto" w:fill="FFFFFF"/>
+                      </w:rPr>
+                      <m:t>∂</m:t>
+                    </m:r>
+                    <m:sSub>
+                      <m:sSubPr>
+                        <m:ctrlPr>
+                          <w:rPr>
+                            <w:rFonts w:ascii="Cambria Math" w:hAnsi="Cambria Math"/>
+                            <w:i/>
+                            <w:color w:val="202124"/>
+                            <w:shd w:val="clear" w:color="auto" w:fill="FFFFFF"/>
+                          </w:rPr>
+                        </m:ctrlPr>
+                      </m:sSubPr>
+                      <m:e>
+                        <m:r>
+                          <w:rPr>
+                            <w:rFonts w:ascii="Cambria Math" w:hAnsi="Cambria Math"/>
+                            <w:color w:val="202124"/>
+                            <w:shd w:val="clear" w:color="auto" w:fill="FFFFFF"/>
+                          </w:rPr>
+                          <m:t>θ</m:t>
+                        </m:r>
+                      </m:e>
+                      <m:sub>
+                        <m:r>
+                          <w:rPr>
+                            <w:rFonts w:ascii="Cambria Math" w:hAnsi="Cambria Math"/>
+                            <w:color w:val="202124"/>
+                            <w:shd w:val="clear" w:color="auto" w:fill="FFFFFF"/>
+                          </w:rPr>
+                          <m:t>i</m:t>
+                        </m:r>
+                      </m:sub>
+                    </m:sSub>
+                  </m:den>
+                </m:f>
+              </m:oMath>
+            </m:oMathPara>
+          </w:p>
+        </w:tc>
+        <w:tc>
+          <w:tcPr>
+            <w:tcW w:w="1040" w:type="dxa"/>
+            <w:shd w:val="clear" w:color="auto" w:fill="auto"/>
+            <w:vAlign w:val="center"/>
+          </w:tcPr>
+          <w:p>
+            <w:pPr>
+              <w:pStyle w:val="IEEEBodyText"/>
+              <w:tabs>
+                <w:tab w:val="left" w:pos="65"/>
+              </w:tabs>
+              <w:ind w:right="390" w:firstLine="0"/>
+              <w:jc w:val="center"/>
+            </w:pPr>
+            <w:r>
+              <w:t>(1</w:t>
+            </w:r>
+            <w:r>
+              <w:t>3</w:t>
+            </w:r>
+            <w:r>
+              <w:t>)</w:t>
+            </w:r>
+          </w:p>
+        </w:tc>
+      </w:tr>
+      <w:tr>
+        <w:tc>
+          <w:tcPr>
+            <w:tcW w:w="4100" w:type="dxa"/>
+            <w:shd w:val="clear" w:color="auto" w:fill="auto"/>
+          </w:tcPr>
+          <w:p>
+            <w:pPr>
+              <w:jc w:val="center"/>
+              <w:rPr>
                 <w:color w:val="202124"/>
                 <w:shd w:val="clear" w:color="auto" w:fill="FFFFFF"/>
               </w:rPr>
             </w:pPr>
-            <m:oMath>
-              <m:sSub>
-                <m:sSubPr>
-                  <m:ctrlPr>
-                    <w:rPr>
-                      <w:rFonts w:ascii="Cambria Math" w:hAnsi="Cambria Math"/>
-                      <w:i/>
-                      <w:color w:val="202124"/>
-                      <w:shd w:val="clear" w:color="auto" w:fill="FFFFFF"/>
-                    </w:rPr>
-                  </m:ctrlPr>
-                </m:sSubPr>
-                <m:e>
-                  <m:acc>
-                    <m:accPr>
-                      <m:chr m:val="̇"/>
-                      <m:ctrlPr>
-                        <w:rPr>
-                          <w:rFonts w:ascii="Cambria Math" w:hAnsi="Cambria Math"/>
-                          <w:i/>
-                          <w:color w:val="202124"/>
-                          <w:shd w:val="clear" w:color="auto" w:fill="FFFFFF"/>
-                        </w:rPr>
-                      </m:ctrlPr>
-                    </m:accPr>
-                    <m:e>
-                      <m:r>
-                        <w:rPr>
-                          <w:rFonts w:ascii="Cambria Math" w:hAnsi="Cambria Math"/>
-                          <w:color w:val="202124"/>
-                          <w:shd w:val="clear" w:color="auto" w:fill="FFFFFF"/>
-                        </w:rPr>
-                        <m:t>θ</m:t>
-                      </m:r>
-                    </m:e>
-                  </m:acc>
-                </m:e>
-                <m:sub>
-                  <m:r>
-                    <w:rPr>
-                      <w:rFonts w:ascii="Cambria Math" w:hAnsi="Cambria Math"/>
-                      <w:color w:val="202124"/>
-                      <w:shd w:val="clear" w:color="auto" w:fill="FFFFFF"/>
-                    </w:rPr>
-                    <m:t>i</m:t>
-                  </m:r>
-                  <m:r>
-                    <w:rPr>
-                      <w:rFonts w:ascii="Cambria Math" w:hAnsi="Cambria Math"/>
-                      <w:color w:val="202124"/>
-                      <w:shd w:val="clear" w:color="auto" w:fill="FFFFFF"/>
-                    </w:rPr>
-                    <m:t>N</m:t>
-                  </m:r>
-                </m:sub>
-              </m:sSub>
-              <m:r>
-                <w:rPr>
-                  <w:rFonts w:ascii="Cambria Math" w:hAnsi="Cambria Math"/>
-                  <w:color w:val="202124"/>
-                  <w:shd w:val="clear" w:color="auto" w:fill="FFFFFF"/>
-                </w:rPr>
-                <m:t>=</m:t>
-              </m:r>
-              <m:f>
-                <m:fPr>
-                  <m:ctrlPr>
-                    <w:rPr>
-                      <w:rFonts w:ascii="Cambria Math" w:hAnsi="Cambria Math"/>
-                      <w:i/>
-                      <w:color w:val="202124"/>
-                      <w:shd w:val="clear" w:color="auto" w:fill="FFFFFF"/>
-                    </w:rPr>
-                  </m:ctrlPr>
-                </m:fPr>
-                <m:num>
-                  <m:r>
-                    <w:rPr>
-                      <w:rFonts w:ascii="Cambria Math" w:hAnsi="Cambria Math"/>
-                      <w:color w:val="202124"/>
-                      <w:shd w:val="clear" w:color="auto" w:fill="FFFFFF"/>
-                    </w:rPr>
-                    <m:t>γ</m:t>
-                  </m:r>
-                  <m:sSub>
-                    <m:sSubPr>
-                      <m:ctrlPr>
-                        <w:rPr>
-                          <w:rFonts w:ascii="Cambria Math" w:hAnsi="Cambria Math"/>
-                          <w:i/>
-                          <w:color w:val="202124"/>
-                          <w:shd w:val="clear" w:color="auto" w:fill="FFFFFF"/>
-                        </w:rPr>
-                      </m:ctrlPr>
-                    </m:sSubPr>
-                    <m:e>
-                      <m:r>
-                        <w:rPr>
-                          <w:rFonts w:ascii="Cambria Math" w:hAnsi="Cambria Math"/>
-                          <w:color w:val="202124"/>
-                          <w:shd w:val="clear" w:color="auto" w:fill="FFFFFF"/>
-                        </w:rPr>
-                        <m:t>eψ</m:t>
-                      </m:r>
-                    </m:e>
-                    <m:sub>
-                      <m:r>
-                        <w:rPr>
-                          <w:rFonts w:ascii="Cambria Math" w:hAnsi="Cambria Math"/>
-                          <w:color w:val="202124"/>
-                          <w:shd w:val="clear" w:color="auto" w:fill="FFFFFF"/>
-                        </w:rPr>
-                        <m:t>i</m:t>
-                      </m:r>
-                    </m:sub>
-                  </m:sSub>
-                </m:num>
-                <m:den>
-                  <m:r>
-                    <w:rPr>
-                      <w:rFonts w:ascii="Cambria Math" w:hAnsi="Cambria Math"/>
-                      <w:color w:val="202124"/>
-                      <w:shd w:val="clear" w:color="auto" w:fill="FFFFFF"/>
-                    </w:rPr>
-                    <m:t>α+</m:t>
-                  </m:r>
-                  <m:sSub>
-                    <m:sSubPr>
-                      <m:ctrlPr>
-                        <w:rPr>
-                          <w:rFonts w:ascii="Cambria Math" w:hAnsi="Cambria Math"/>
-                          <w:i/>
-                          <w:color w:val="202124"/>
-                          <w:shd w:val="clear" w:color="auto" w:fill="FFFFFF"/>
-                        </w:rPr>
-                      </m:ctrlPr>
-                    </m:sSubPr>
-                    <m:e>
-                      <m:r>
-                        <w:rPr>
-                          <w:rFonts w:ascii="Cambria Math" w:hAnsi="Cambria Math"/>
-                          <w:color w:val="202124"/>
-                          <w:shd w:val="clear" w:color="auto" w:fill="FFFFFF"/>
-                        </w:rPr>
-                        <m:t>ψ</m:t>
-                      </m:r>
-                    </m:e>
-                    <m:sub>
-                      <m:r>
-                        <w:rPr>
-                          <w:rFonts w:ascii="Cambria Math" w:hAnsi="Cambria Math"/>
-                          <w:color w:val="202124"/>
-                          <w:shd w:val="clear" w:color="auto" w:fill="FFFFFF"/>
-                        </w:rPr>
-                        <m:t>i</m:t>
-                      </m:r>
-                    </m:sub>
-                  </m:sSub>
-                  <m:sSub>
-                    <m:sSubPr>
-                      <m:ctrlPr>
-                        <w:rPr>
-                          <w:rFonts w:ascii="Cambria Math" w:hAnsi="Cambria Math"/>
-                          <w:i/>
-                          <w:color w:val="202124"/>
-                          <w:shd w:val="clear" w:color="auto" w:fill="FFFFFF"/>
-                        </w:rPr>
-                      </m:ctrlPr>
-                    </m:sSubPr>
-                    <m:e>
-                      <m:r>
-                        <w:rPr>
-                          <w:rFonts w:ascii="Cambria Math" w:hAnsi="Cambria Math"/>
-                          <w:color w:val="202124"/>
-                          <w:shd w:val="clear" w:color="auto" w:fill="FFFFFF"/>
-                        </w:rPr>
-                        <m:t>ψ</m:t>
-                      </m:r>
-                    </m:e>
-                    <m:sub>
-                      <m:r>
-                        <w:rPr>
-                          <w:rFonts w:ascii="Cambria Math" w:hAnsi="Cambria Math"/>
-                          <w:color w:val="202124"/>
-                          <w:shd w:val="clear" w:color="auto" w:fill="FFFFFF"/>
-                        </w:rPr>
-                        <m:t>i</m:t>
-                      </m:r>
-                    </m:sub>
-                  </m:sSub>
-                </m:den>
-              </m:f>
-            </m:oMath>
-            <w:r>
-              <w:rPr>
-                <w:color w:val="202124"/>
-                <w:shd w:val="clear" w:color="auto" w:fill="FFFFFF"/>
-              </w:rPr>
-              <w:t xml:space="preserve"> </w:t>
-            </w:r>
+            <m:oMathPara>
+              <m:oMath>
+                <m:sSub>
+                  <m:sSubPr>
+                    <m:ctrlPr>
+                      <w:rPr>
+                        <w:rFonts w:ascii="Cambria Math" w:hAnsi="Cambria Math"/>
+                        <w:i/>
+                        <w:color w:val="202124"/>
+                        <w:shd w:val="clear" w:color="auto" w:fill="FFFFFF"/>
+                      </w:rPr>
+                    </m:ctrlPr>
+                  </m:sSubPr>
+                  <m:e>
+                    <m:acc>
+                      <m:accPr>
+                        <m:chr m:val="̇"/>
+                        <m:ctrlPr>
+                          <w:rPr>
+                            <w:rFonts w:ascii="Cambria Math" w:hAnsi="Cambria Math"/>
+                            <w:i/>
+                            <w:color w:val="202124"/>
+                            <w:shd w:val="clear" w:color="auto" w:fill="FFFFFF"/>
+                          </w:rPr>
+                        </m:ctrlPr>
+                      </m:accPr>
+                      <m:e>
+                        <m:r>
+                          <w:rPr>
+                            <w:rFonts w:ascii="Cambria Math" w:hAnsi="Cambria Math"/>
+                            <w:color w:val="202124"/>
+                            <w:shd w:val="clear" w:color="auto" w:fill="FFFFFF"/>
+                          </w:rPr>
+                          <m:t>θ</m:t>
+                        </m:r>
+                      </m:e>
+                    </m:acc>
+                  </m:e>
+                  <m:sub>
+                    <m:r>
+                      <w:rPr>
+                        <w:rFonts w:ascii="Cambria Math" w:hAnsi="Cambria Math"/>
+                        <w:color w:val="202124"/>
+                        <w:shd w:val="clear" w:color="auto" w:fill="FFFFFF"/>
+                      </w:rPr>
+                      <m:t>iN</m:t>
+                    </m:r>
+                  </m:sub>
+                </m:sSub>
+                <m:r>
+                  <w:rPr>
+                    <w:rFonts w:ascii="Cambria Math" w:hAnsi="Cambria Math"/>
+                    <w:color w:val="202124"/>
+                    <w:shd w:val="clear" w:color="auto" w:fill="FFFFFF"/>
+                  </w:rPr>
+                  <m:t>=</m:t>
+                </m:r>
+                <m:f>
+                  <m:fPr>
+                    <m:ctrlPr>
+                      <w:rPr>
+                        <w:rFonts w:ascii="Cambria Math" w:hAnsi="Cambria Math"/>
+                        <w:i/>
+                        <w:color w:val="202124"/>
+                        <w:shd w:val="clear" w:color="auto" w:fill="FFFFFF"/>
+                      </w:rPr>
+                    </m:ctrlPr>
+                  </m:fPr>
+                  <m:num>
+                    <m:r>
+                      <w:rPr>
+                        <w:rFonts w:ascii="Cambria Math" w:hAnsi="Cambria Math"/>
+                        <w:color w:val="202124"/>
+                        <w:shd w:val="clear" w:color="auto" w:fill="FFFFFF"/>
+                      </w:rPr>
+                      <m:t>γ</m:t>
+                    </m:r>
+                    <m:sSub>
+                      <m:sSubPr>
+                        <m:ctrlPr>
+                          <w:rPr>
+                            <w:rFonts w:ascii="Cambria Math" w:hAnsi="Cambria Math"/>
+                            <w:i/>
+                            <w:color w:val="202124"/>
+                            <w:shd w:val="clear" w:color="auto" w:fill="FFFFFF"/>
+                          </w:rPr>
+                        </m:ctrlPr>
+                      </m:sSubPr>
+                      <m:e>
+                        <m:r>
+                          <w:rPr>
+                            <w:rFonts w:ascii="Cambria Math" w:hAnsi="Cambria Math"/>
+                            <w:color w:val="202124"/>
+                            <w:shd w:val="clear" w:color="auto" w:fill="FFFFFF"/>
+                          </w:rPr>
+                          <m:t>eψ</m:t>
+                        </m:r>
+                      </m:e>
+                      <m:sub>
+                        <m:r>
+                          <w:rPr>
+                            <w:rFonts w:ascii="Cambria Math" w:hAnsi="Cambria Math"/>
+                            <w:color w:val="202124"/>
+                            <w:shd w:val="clear" w:color="auto" w:fill="FFFFFF"/>
+                          </w:rPr>
+                          <m:t>i</m:t>
+                        </m:r>
+                      </m:sub>
+                    </m:sSub>
+                  </m:num>
+                  <m:den>
+                    <m:r>
+                      <w:rPr>
+                        <w:rFonts w:ascii="Cambria Math" w:hAnsi="Cambria Math"/>
+                        <w:color w:val="202124"/>
+                        <w:shd w:val="clear" w:color="auto" w:fill="FFFFFF"/>
+                      </w:rPr>
+                      <m:t>α+</m:t>
+                    </m:r>
+                    <m:sSub>
+                      <m:sSubPr>
+                        <m:ctrlPr>
+                          <w:rPr>
+                            <w:rFonts w:ascii="Cambria Math" w:hAnsi="Cambria Math"/>
+                            <w:i/>
+                            <w:color w:val="202124"/>
+                            <w:shd w:val="clear" w:color="auto" w:fill="FFFFFF"/>
+                          </w:rPr>
+                        </m:ctrlPr>
+                      </m:sSubPr>
+                      <m:e>
+                        <m:r>
+                          <w:rPr>
+                            <w:rFonts w:ascii="Cambria Math" w:hAnsi="Cambria Math"/>
+                            <w:color w:val="202124"/>
+                            <w:shd w:val="clear" w:color="auto" w:fill="FFFFFF"/>
+                          </w:rPr>
+                          <m:t>ψ</m:t>
+                        </m:r>
+                      </m:e>
+                      <m:sub>
+                        <m:r>
+                          <w:rPr>
+                            <w:rFonts w:ascii="Cambria Math" w:hAnsi="Cambria Math"/>
+                            <w:color w:val="202124"/>
+                            <w:shd w:val="clear" w:color="auto" w:fill="FFFFFF"/>
+                          </w:rPr>
+                          <m:t>i</m:t>
+                        </m:r>
+                      </m:sub>
+                    </m:sSub>
+                    <m:sSub>
+                      <m:sSubPr>
+                        <m:ctrlPr>
+                          <w:rPr>
+                            <w:rFonts w:ascii="Cambria Math" w:hAnsi="Cambria Math"/>
+                            <w:i/>
+                            <w:color w:val="202124"/>
+                            <w:shd w:val="clear" w:color="auto" w:fill="FFFFFF"/>
+                          </w:rPr>
+                        </m:ctrlPr>
+                      </m:sSubPr>
+                      <m:e>
+                        <m:r>
+                          <w:rPr>
+                            <w:rFonts w:ascii="Cambria Math" w:hAnsi="Cambria Math"/>
+                            <w:color w:val="202124"/>
+                            <w:shd w:val="clear" w:color="auto" w:fill="FFFFFF"/>
+                          </w:rPr>
+                          <m:t>ψ</m:t>
+                        </m:r>
+                      </m:e>
+                      <m:sub>
+                        <m:r>
+                          <w:rPr>
+                            <w:rFonts w:ascii="Cambria Math" w:hAnsi="Cambria Math"/>
+                            <w:color w:val="202124"/>
+                            <w:shd w:val="clear" w:color="auto" w:fill="FFFFFF"/>
+                          </w:rPr>
+                          <m:t>i</m:t>
+                        </m:r>
+                      </m:sub>
+                    </m:sSub>
+                  </m:den>
+                </m:f>
+              </m:oMath>
+            </m:oMathPara>
           </w:p>
           <w:p>
             <w:pPr>
@@ -3410,7 +4075,7 @@
         </w:tc>
         <w:tc>
           <w:tcPr>
-            <w:tcW w:w="1359" w:type="dxa"/>
+            <w:tcW w:w="1040" w:type="dxa"/>
             <w:shd w:val="clear" w:color="auto" w:fill="auto"/>
             <w:vAlign w:val="center"/>
           </w:tcPr>
@@ -3421,10 +4086,16 @@
                 <w:tab w:val="left" w:pos="65"/>
               </w:tabs>
               <w:ind w:right="-10" w:firstLine="0"/>
-              <w:jc w:val="right"/>
+              <w:jc w:val="left"/>
             </w:pPr>
             <w:r>
-              <w:t>(11)</w:t>
+              <w:t>(1</w:t>
+            </w:r>
+            <w:r>
+              <w:t>4</w:t>
+            </w:r>
+            <w:r>
+              <w:t>)</w:t>
             </w:r>
           </w:p>
         </w:tc>
@@ -3432,263 +4103,251 @@
       <w:tr>
         <w:tc>
           <w:tcPr>
-            <w:tcW w:w="3681" w:type="dxa"/>
+            <w:tcW w:w="4100" w:type="dxa"/>
             <w:shd w:val="clear" w:color="auto" w:fill="auto"/>
           </w:tcPr>
           <w:p>
             <w:pPr>
+              <w:jc w:val="center"/>
               <w:rPr>
                 <w:color w:val="202124"/>
                 <w:shd w:val="clear" w:color="auto" w:fill="FFFFFF"/>
               </w:rPr>
             </w:pPr>
-            <m:oMath>
-              <m:sSub>
-                <m:sSubPr>
-                  <m:ctrlPr>
-                    <w:rPr>
-                      <w:rFonts w:ascii="Cambria Math" w:hAnsi="Cambria Math"/>
-                      <w:i/>
-                      <w:color w:val="202124"/>
-                      <w:shd w:val="clear" w:color="auto" w:fill="FFFFFF"/>
-                    </w:rPr>
-                  </m:ctrlPr>
-                </m:sSubPr>
-                <m:e>
-                  <m:acc>
-                    <m:accPr>
-                      <m:chr m:val="̇"/>
-                      <m:ctrlPr>
-                        <w:rPr>
-                          <w:rFonts w:ascii="Cambria Math" w:hAnsi="Cambria Math"/>
-                          <w:i/>
-                          <w:color w:val="202124"/>
-                          <w:shd w:val="clear" w:color="auto" w:fill="FFFFFF"/>
-                        </w:rPr>
-                      </m:ctrlPr>
-                    </m:accPr>
-                    <m:e>
-                      <m:r>
-                        <w:rPr>
-                          <w:rFonts w:ascii="Cambria Math" w:hAnsi="Cambria Math"/>
-                          <w:color w:val="202124"/>
-                          <w:shd w:val="clear" w:color="auto" w:fill="FFFFFF"/>
-                        </w:rPr>
-                        <m:t>θ</m:t>
-                      </m:r>
-                    </m:e>
-                  </m:acc>
-                </m:e>
-                <m:sub>
-                  <m:r>
-                    <w:rPr>
-                      <w:rFonts w:ascii="Cambria Math" w:hAnsi="Cambria Math"/>
-                      <w:color w:val="202124"/>
-                      <w:shd w:val="clear" w:color="auto" w:fill="FFFFFF"/>
-                    </w:rPr>
-                    <m:t>i</m:t>
-                  </m:r>
-                  <m:r>
-                    <w:rPr>
-                      <w:rFonts w:ascii="Cambria Math" w:hAnsi="Cambria Math"/>
-                      <w:color w:val="202124"/>
-                      <w:shd w:val="clear" w:color="auto" w:fill="FFFFFF"/>
-                    </w:rPr>
-                    <m:t>N</m:t>
-                  </m:r>
-                </m:sub>
-              </m:sSub>
-              <m:r>
-                <w:rPr>
-                  <w:rFonts w:ascii="Cambria Math" w:hAnsi="Cambria Math"/>
-                  <w:color w:val="202124"/>
-                  <w:shd w:val="clear" w:color="auto" w:fill="FFFFFF"/>
-                </w:rPr>
-                <m:t>=</m:t>
-              </m:r>
-              <m:f>
-                <m:fPr>
-                  <m:ctrlPr>
-                    <w:rPr>
-                      <w:rFonts w:ascii="Cambria Math" w:hAnsi="Cambria Math"/>
-                      <w:i/>
-                      <w:color w:val="202124"/>
-                      <w:shd w:val="clear" w:color="auto" w:fill="FFFFFF"/>
-                    </w:rPr>
-                  </m:ctrlPr>
-                </m:fPr>
-                <m:num>
-                  <m:sSub>
-                    <m:sSubPr>
-                      <m:ctrlPr>
-                        <w:rPr>
-                          <w:rFonts w:ascii="Cambria Math" w:eastAsiaTheme="minorEastAsia" w:hAnsi="Cambria Math" w:cstheme="minorBidi"/>
-                          <w:i/>
-                          <w:lang w:val="en-CA" w:eastAsia="zh-CN"/>
-                        </w:rPr>
-                      </m:ctrlPr>
-                    </m:sSubPr>
-                    <m:e>
-                      <m:acc>
-                        <m:accPr>
-                          <m:chr m:val="̇"/>
-                          <m:ctrlPr>
-                            <w:rPr>
-                              <w:rFonts w:ascii="Cambria Math" w:eastAsiaTheme="minorEastAsia" w:hAnsi="Cambria Math" w:cstheme="minorBidi"/>
-                              <w:i/>
-                              <w:lang w:val="en-CA" w:eastAsia="zh-CN"/>
-                            </w:rPr>
-                          </m:ctrlPr>
-                        </m:accPr>
-                        <m:e>
-                          <m:r>
-                            <w:rPr>
-                              <w:rFonts w:ascii="Cambria Math" w:hAnsi="Cambria Math"/>
-                            </w:rPr>
-                            <m:t>θ</m:t>
-                          </m:r>
-                        </m:e>
-                      </m:acc>
-                    </m:e>
-                    <m:sub>
-                      <m:r>
-                        <w:rPr>
-                          <w:rFonts w:ascii="Cambria Math" w:eastAsiaTheme="minorEastAsia" w:hAnsi="Cambria Math" w:cstheme="minorBidi"/>
-                          <w:lang w:val="en-CA" w:eastAsia="zh-CN"/>
-                        </w:rPr>
-                        <m:t>i</m:t>
-                      </m:r>
-                    </m:sub>
-                  </m:sSub>
-                </m:num>
-                <m:den>
-                  <m:r>
-                    <w:rPr>
-                      <w:rFonts w:ascii="Cambria Math" w:hAnsi="Cambria Math"/>
-                      <w:color w:val="202124"/>
-                      <w:shd w:val="clear" w:color="auto" w:fill="FFFFFF"/>
-                    </w:rPr>
-                    <m:t>α+</m:t>
-                  </m:r>
-                  <m:sSup>
-                    <m:sSupPr>
-                      <m:ctrlPr>
-                        <w:rPr>
-                          <w:rFonts w:ascii="Cambria Math" w:eastAsiaTheme="minorEastAsia" w:hAnsi="Cambria Math" w:cstheme="minorBidi"/>
-                          <w:i/>
-                          <w:color w:val="202124"/>
-                          <w:sz w:val="22"/>
-                          <w:szCs w:val="22"/>
-                          <w:shd w:val="clear" w:color="auto" w:fill="FFFFFF"/>
-                          <w:lang w:val="en-CA" w:eastAsia="zh-CN"/>
-                        </w:rPr>
-                      </m:ctrlPr>
-                    </m:sSupPr>
-                    <m:e>
-                      <m:r>
-                        <w:rPr>
-                          <w:rFonts w:ascii="Cambria Math" w:hAnsi="Cambria Math"/>
-                          <w:color w:val="202124"/>
-                          <w:shd w:val="clear" w:color="auto" w:fill="FFFFFF"/>
-                        </w:rPr>
-                        <m:t>(</m:t>
-                      </m:r>
-                      <m:f>
-                        <m:fPr>
-                          <m:ctrlPr>
-                            <w:rPr>
-                              <w:rFonts w:ascii="Cambria Math" w:eastAsiaTheme="minorEastAsia" w:hAnsi="Cambria Math" w:cstheme="minorBidi"/>
-                              <w:i/>
-                              <w:lang w:val="en-CA" w:eastAsia="zh-CN"/>
-                            </w:rPr>
-                          </m:ctrlPr>
-                        </m:fPr>
-                        <m:num>
-                          <m:sSub>
-                            <m:sSubPr>
-                              <m:ctrlPr>
-                                <w:rPr>
-                                  <w:rFonts w:ascii="Cambria Math" w:hAnsi="Cambria Math"/>
-                                  <w:i/>
-                                  <w:color w:val="202124"/>
-                                  <w:shd w:val="clear" w:color="auto" w:fill="FFFFFF"/>
-                                </w:rPr>
-                              </m:ctrlPr>
-                            </m:sSubPr>
-                            <m:e>
-                              <m:acc>
-                                <m:accPr>
-                                  <m:chr m:val="̇"/>
-                                  <m:ctrlPr>
-                                    <w:rPr>
-                                      <w:rFonts w:ascii="Cambria Math" w:hAnsi="Cambria Math"/>
-                                      <w:i/>
-                                      <w:color w:val="202124"/>
-                                      <w:shd w:val="clear" w:color="auto" w:fill="FFFFFF"/>
-                                    </w:rPr>
-                                  </m:ctrlPr>
-                                </m:accPr>
-                                <m:e>
-                                  <m:r>
-                                    <w:rPr>
-                                      <w:rFonts w:ascii="Cambria Math" w:hAnsi="Cambria Math"/>
-                                      <w:color w:val="202124"/>
-                                      <w:shd w:val="clear" w:color="auto" w:fill="FFFFFF"/>
-                                    </w:rPr>
-                                    <m:t>θ</m:t>
-                                  </m:r>
-                                </m:e>
-                              </m:acc>
-                            </m:e>
-                            <m:sub>
-                              <m:r>
-                                <w:rPr>
-                                  <w:rFonts w:ascii="Cambria Math" w:hAnsi="Cambria Math"/>
-                                  <w:color w:val="202124"/>
-                                  <w:shd w:val="clear" w:color="auto" w:fill="FFFFFF"/>
-                                </w:rPr>
-                                <m:t>i</m:t>
-                              </m:r>
-                            </m:sub>
-                          </m:sSub>
-                        </m:num>
-                        <m:den>
-                          <m:r>
-                            <w:rPr>
-                              <w:rFonts w:ascii="Cambria Math" w:hAnsi="Cambria Math"/>
-                            </w:rPr>
-                            <m:t>γe</m:t>
-                          </m:r>
-                        </m:den>
-                      </m:f>
-                      <m:r>
-                        <w:rPr>
-                          <w:rFonts w:ascii="Cambria Math" w:hAnsi="Cambria Math"/>
-                        </w:rPr>
-                        <m:t>)</m:t>
-                      </m:r>
-                    </m:e>
-                    <m:sup>
-                      <m:r>
-                        <w:rPr>
-                          <w:rFonts w:ascii="Cambria Math" w:hAnsi="Cambria Math"/>
-                          <w:color w:val="202124"/>
-                          <w:shd w:val="clear" w:color="auto" w:fill="FFFFFF"/>
-                        </w:rPr>
-                        <m:t>2</m:t>
-                      </m:r>
-                    </m:sup>
-                  </m:sSup>
-                </m:den>
-              </m:f>
-            </m:oMath>
-            <w:r>
-              <w:rPr>
-                <w:color w:val="202124"/>
-                <w:shd w:val="clear" w:color="auto" w:fill="FFFFFF"/>
-              </w:rPr>
-              <w:t xml:space="preserve"> </w:t>
-            </w:r>
+            <m:oMathPara>
+              <m:oMath>
+                <m:sSub>
+                  <m:sSubPr>
+                    <m:ctrlPr>
+                      <w:rPr>
+                        <w:rFonts w:ascii="Cambria Math" w:hAnsi="Cambria Math"/>
+                        <w:i/>
+                        <w:color w:val="202124"/>
+                        <w:shd w:val="clear" w:color="auto" w:fill="FFFFFF"/>
+                      </w:rPr>
+                    </m:ctrlPr>
+                  </m:sSubPr>
+                  <m:e>
+                    <m:acc>
+                      <m:accPr>
+                        <m:chr m:val="̇"/>
+                        <m:ctrlPr>
+                          <w:rPr>
+                            <w:rFonts w:ascii="Cambria Math" w:hAnsi="Cambria Math"/>
+                            <w:i/>
+                            <w:color w:val="202124"/>
+                            <w:shd w:val="clear" w:color="auto" w:fill="FFFFFF"/>
+                          </w:rPr>
+                        </m:ctrlPr>
+                      </m:accPr>
+                      <m:e>
+                        <m:r>
+                          <w:rPr>
+                            <w:rFonts w:ascii="Cambria Math" w:hAnsi="Cambria Math"/>
+                            <w:color w:val="202124"/>
+                            <w:shd w:val="clear" w:color="auto" w:fill="FFFFFF"/>
+                          </w:rPr>
+                          <m:t>θ</m:t>
+                        </m:r>
+                      </m:e>
+                    </m:acc>
+                  </m:e>
+                  <m:sub>
+                    <m:r>
+                      <w:rPr>
+                        <w:rFonts w:ascii="Cambria Math" w:hAnsi="Cambria Math"/>
+                        <w:color w:val="202124"/>
+                        <w:shd w:val="clear" w:color="auto" w:fill="FFFFFF"/>
+                      </w:rPr>
+                      <m:t>iN</m:t>
+                    </m:r>
+                  </m:sub>
+                </m:sSub>
+                <m:r>
+                  <w:rPr>
+                    <w:rFonts w:ascii="Cambria Math" w:hAnsi="Cambria Math"/>
+                    <w:color w:val="202124"/>
+                    <w:shd w:val="clear" w:color="auto" w:fill="FFFFFF"/>
+                  </w:rPr>
+                  <m:t>=</m:t>
+                </m:r>
+                <m:f>
+                  <m:fPr>
+                    <m:ctrlPr>
+                      <w:rPr>
+                        <w:rFonts w:ascii="Cambria Math" w:hAnsi="Cambria Math"/>
+                        <w:i/>
+                        <w:color w:val="202124"/>
+                        <w:shd w:val="clear" w:color="auto" w:fill="FFFFFF"/>
+                      </w:rPr>
+                    </m:ctrlPr>
+                  </m:fPr>
+                  <m:num>
+                    <m:sSub>
+                      <m:sSubPr>
+                        <m:ctrlPr>
+                          <w:rPr>
+                            <w:rFonts w:ascii="Cambria Math" w:eastAsiaTheme="minorEastAsia" w:hAnsi="Cambria Math" w:cstheme="minorBidi"/>
+                            <w:i/>
+                            <w:lang w:val="en-CA" w:eastAsia="zh-CN"/>
+                          </w:rPr>
+                        </m:ctrlPr>
+                      </m:sSubPr>
+                      <m:e>
+                        <m:acc>
+                          <m:accPr>
+                            <m:chr m:val="̇"/>
+                            <m:ctrlPr>
+                              <w:rPr>
+                                <w:rFonts w:ascii="Cambria Math" w:eastAsiaTheme="minorEastAsia" w:hAnsi="Cambria Math" w:cstheme="minorBidi"/>
+                                <w:i/>
+                                <w:lang w:val="en-CA" w:eastAsia="zh-CN"/>
+                              </w:rPr>
+                            </m:ctrlPr>
+                          </m:accPr>
+                          <m:e>
+                            <m:r>
+                              <w:rPr>
+                                <w:rFonts w:ascii="Cambria Math" w:hAnsi="Cambria Math"/>
+                              </w:rPr>
+                              <m:t>θ</m:t>
+                            </m:r>
+                          </m:e>
+                        </m:acc>
+                      </m:e>
+                      <m:sub>
+                        <m:r>
+                          <w:rPr>
+                            <w:rFonts w:ascii="Cambria Math" w:eastAsiaTheme="minorEastAsia" w:hAnsi="Cambria Math" w:cstheme="minorBidi"/>
+                            <w:lang w:val="en-CA" w:eastAsia="zh-CN"/>
+                          </w:rPr>
+                          <m:t>i</m:t>
+                        </m:r>
+                      </m:sub>
+                    </m:sSub>
+                  </m:num>
+                  <m:den>
+                    <m:r>
+                      <w:rPr>
+                        <w:rFonts w:ascii="Cambria Math" w:hAnsi="Cambria Math"/>
+                        <w:color w:val="202124"/>
+                        <w:shd w:val="clear" w:color="auto" w:fill="FFFFFF"/>
+                      </w:rPr>
+                      <m:t>α+</m:t>
+                    </m:r>
+                    <m:sSup>
+                      <m:sSupPr>
+                        <m:ctrlPr>
+                          <w:rPr>
+                            <w:rFonts w:ascii="Cambria Math" w:eastAsiaTheme="minorEastAsia" w:hAnsi="Cambria Math" w:cstheme="minorBidi"/>
+                            <w:i/>
+                            <w:color w:val="202124"/>
+                            <w:sz w:val="22"/>
+                            <w:szCs w:val="22"/>
+                            <w:shd w:val="clear" w:color="auto" w:fill="FFFFFF"/>
+                            <w:lang w:val="en-CA" w:eastAsia="zh-CN"/>
+                          </w:rPr>
+                        </m:ctrlPr>
+                      </m:sSupPr>
+                      <m:e>
+                        <m:r>
+                          <w:rPr>
+                            <w:rFonts w:ascii="Cambria Math" w:hAnsi="Cambria Math"/>
+                            <w:color w:val="202124"/>
+                            <w:shd w:val="clear" w:color="auto" w:fill="FFFFFF"/>
+                          </w:rPr>
+                          <m:t>(</m:t>
+                        </m:r>
+                        <m:f>
+                          <m:fPr>
+                            <m:ctrlPr>
+                              <w:rPr>
+                                <w:rFonts w:ascii="Cambria Math" w:eastAsiaTheme="minorEastAsia" w:hAnsi="Cambria Math" w:cstheme="minorBidi"/>
+                                <w:i/>
+                                <w:lang w:val="en-CA" w:eastAsia="zh-CN"/>
+                              </w:rPr>
+                            </m:ctrlPr>
+                          </m:fPr>
+                          <m:num>
+                            <m:sSub>
+                              <m:sSubPr>
+                                <m:ctrlPr>
+                                  <w:rPr>
+                                    <w:rFonts w:ascii="Cambria Math" w:hAnsi="Cambria Math"/>
+                                    <w:i/>
+                                    <w:color w:val="202124"/>
+                                    <w:shd w:val="clear" w:color="auto" w:fill="FFFFFF"/>
+                                  </w:rPr>
+                                </m:ctrlPr>
+                              </m:sSubPr>
+                              <m:e>
+                                <m:acc>
+                                  <m:accPr>
+                                    <m:chr m:val="̇"/>
+                                    <m:ctrlPr>
+                                      <w:rPr>
+                                        <w:rFonts w:ascii="Cambria Math" w:hAnsi="Cambria Math"/>
+                                        <w:i/>
+                                        <w:color w:val="202124"/>
+                                        <w:shd w:val="clear" w:color="auto" w:fill="FFFFFF"/>
+                                      </w:rPr>
+                                    </m:ctrlPr>
+                                  </m:accPr>
+                                  <m:e>
+                                    <m:r>
+                                      <w:rPr>
+                                        <w:rFonts w:ascii="Cambria Math" w:hAnsi="Cambria Math"/>
+                                        <w:color w:val="202124"/>
+                                        <w:shd w:val="clear" w:color="auto" w:fill="FFFFFF"/>
+                                      </w:rPr>
+                                      <m:t>θ</m:t>
+                                    </m:r>
+                                  </m:e>
+                                </m:acc>
+                              </m:e>
+                              <m:sub>
+                                <m:r>
+                                  <w:rPr>
+                                    <w:rFonts w:ascii="Cambria Math" w:hAnsi="Cambria Math"/>
+                                    <w:color w:val="202124"/>
+                                    <w:shd w:val="clear" w:color="auto" w:fill="FFFFFF"/>
+                                  </w:rPr>
+                                  <m:t>i</m:t>
+                                </m:r>
+                              </m:sub>
+                            </m:sSub>
+                          </m:num>
+                          <m:den>
+                            <m:r>
+                              <w:rPr>
+                                <w:rFonts w:ascii="Cambria Math" w:hAnsi="Cambria Math"/>
+                              </w:rPr>
+                              <m:t>γe</m:t>
+                            </m:r>
+                          </m:den>
+                        </m:f>
+                        <m:r>
+                          <w:rPr>
+                            <w:rFonts w:ascii="Cambria Math" w:hAnsi="Cambria Math"/>
+                          </w:rPr>
+                          <m:t>)</m:t>
+                        </m:r>
+                      </m:e>
+                      <m:sup>
+                        <m:r>
+                          <w:rPr>
+                            <w:rFonts w:ascii="Cambria Math" w:hAnsi="Cambria Math"/>
+                            <w:color w:val="202124"/>
+                            <w:shd w:val="clear" w:color="auto" w:fill="FFFFFF"/>
+                          </w:rPr>
+                          <m:t>2</m:t>
+                        </m:r>
+                      </m:sup>
+                    </m:sSup>
+                  </m:den>
+                </m:f>
+              </m:oMath>
+            </m:oMathPara>
           </w:p>
           <w:p>
             <w:pPr>
@@ -3701,7 +4360,7 @@
         </w:tc>
         <w:tc>
           <w:tcPr>
-            <w:tcW w:w="1359" w:type="dxa"/>
+            <w:tcW w:w="1040" w:type="dxa"/>
             <w:shd w:val="clear" w:color="auto" w:fill="auto"/>
             <w:vAlign w:val="center"/>
           </w:tcPr>
@@ -3712,10 +4371,16 @@
                 <w:tab w:val="left" w:pos="65"/>
               </w:tabs>
               <w:ind w:right="-10" w:firstLine="0"/>
-              <w:jc w:val="right"/>
+              <w:jc w:val="left"/>
             </w:pPr>
             <w:r>
-              <w:t>(12)</w:t>
+              <w:t>(1</w:t>
+            </w:r>
+            <w:r>
+              <w:t>5</w:t>
+            </w:r>
+            <w:r>
+              <w:t>)</w:t>
             </w:r>
           </w:p>
         </w:tc>
@@ -3725,35 +4390,12 @@
       <w:pPr>
         <w:ind w:firstLine="360"/>
         <w:jc w:val="both"/>
-        <w:rPr>
-          <w:lang w:val="en-CA"/>
-        </w:rPr>
-      </w:pPr>
-      <w:r>
-        <w:rPr>
-          <w:lang w:val="en-CA"/>
-        </w:rPr>
-        <w:t xml:space="preserve">Something </w:t>
-      </w:r>
-      <w:proofErr w:type="spellStart"/>
-      <w:r>
-        <w:rPr>
-          <w:lang w:val="en-CA"/>
-        </w:rPr>
-        <w:t>something</w:t>
-      </w:r>
-      <w:proofErr w:type="spellEnd"/>
-      <w:r>
-        <w:rPr>
-          <w:lang w:val="en-CA"/>
-        </w:rPr>
-        <w:t xml:space="preserve"> normalization to provide stability</w:t>
-      </w:r>
-      <w:r>
-        <w:rPr>
-          <w:lang w:val="en-CA"/>
-        </w:rPr>
-        <w:t xml:space="preserve">. Where </w:t>
+      </w:pPr>
+      <w:r>
+        <w:rPr>
+          <w:lang w:val="en-CA"/>
+        </w:rPr>
+        <w:t xml:space="preserve">Where </w:t>
       </w:r>
       <m:oMath>
         <m:sSub>
@@ -3911,438 +4553,353 @@
         </w:rPr>
         <w:t>.</w:t>
       </w:r>
+      <w:r>
+        <w:rPr>
+          <w:lang w:val="en-CA" w:eastAsia="zh-CN"/>
+        </w:rPr>
+        <w:t xml:space="preserve"> With the normalized MIT rule, </w:t>
+      </w:r>
+      <m:oMath>
+        <m:sSub>
+          <m:sSubPr>
+            <m:ctrlPr>
+              <w:rPr>
+                <w:rFonts w:ascii="Cambria Math" w:hAnsi="Cambria Math"/>
+                <w:i/>
+              </w:rPr>
+            </m:ctrlPr>
+          </m:sSubPr>
+          <m:e>
+            <m:r>
+              <w:rPr>
+                <w:rFonts w:ascii="Cambria Math" w:hAnsi="Cambria Math"/>
+              </w:rPr>
+              <m:t>θ</m:t>
+            </m:r>
+          </m:e>
+          <m:sub>
+            <m:r>
+              <w:rPr>
+                <w:rFonts w:ascii="Cambria Math" w:hAnsi="Cambria Math"/>
+              </w:rPr>
+              <m:t>1</m:t>
+            </m:r>
+            <m:r>
+              <w:rPr>
+                <w:rFonts w:ascii="Cambria Math" w:hAnsi="Cambria Math"/>
+              </w:rPr>
+              <m:t>N</m:t>
+            </m:r>
+          </m:sub>
+        </m:sSub>
+      </m:oMath>
+      <w:r>
+        <w:t xml:space="preserve"> and </w:t>
+      </w:r>
+      <m:oMath>
+        <m:sSub>
+          <m:sSubPr>
+            <m:ctrlPr>
+              <w:rPr>
+                <w:rFonts w:ascii="Cambria Math" w:hAnsi="Cambria Math"/>
+                <w:i/>
+              </w:rPr>
+            </m:ctrlPr>
+          </m:sSubPr>
+          <m:e>
+            <m:r>
+              <w:rPr>
+                <w:rFonts w:ascii="Cambria Math" w:hAnsi="Cambria Math"/>
+              </w:rPr>
+              <m:t>θ</m:t>
+            </m:r>
+          </m:e>
+          <m:sub>
+            <m:r>
+              <w:rPr>
+                <w:rFonts w:ascii="Cambria Math" w:hAnsi="Cambria Math"/>
+              </w:rPr>
+              <m:t>2</m:t>
+            </m:r>
+            <m:r>
+              <w:rPr>
+                <w:rFonts w:ascii="Cambria Math" w:hAnsi="Cambria Math"/>
+              </w:rPr>
+              <m:t>N</m:t>
+            </m:r>
+          </m:sub>
+        </m:sSub>
+      </m:oMath>
+      <w:r>
+        <w:t xml:space="preserve"> is calculated using (9), but with </w:t>
+      </w:r>
+      <m:oMath>
+        <m:sSub>
+          <m:sSubPr>
+            <m:ctrlPr>
+              <w:rPr>
+                <w:rFonts w:ascii="Cambria Math" w:hAnsi="Cambria Math"/>
+                <w:i/>
+                <w:color w:val="202124"/>
+                <w:shd w:val="clear" w:color="auto" w:fill="FFFFFF"/>
+              </w:rPr>
+            </m:ctrlPr>
+          </m:sSubPr>
+          <m:e>
+            <m:acc>
+              <m:accPr>
+                <m:chr m:val="̇"/>
+                <m:ctrlPr>
+                  <w:rPr>
+                    <w:rFonts w:ascii="Cambria Math" w:hAnsi="Cambria Math"/>
+                    <w:i/>
+                    <w:color w:val="202124"/>
+                    <w:shd w:val="clear" w:color="auto" w:fill="FFFFFF"/>
+                  </w:rPr>
+                </m:ctrlPr>
+              </m:accPr>
+              <m:e>
+                <m:r>
+                  <w:rPr>
+                    <w:rFonts w:ascii="Cambria Math" w:hAnsi="Cambria Math"/>
+                    <w:color w:val="202124"/>
+                    <w:shd w:val="clear" w:color="auto" w:fill="FFFFFF"/>
+                  </w:rPr>
+                  <m:t>θ</m:t>
+                </m:r>
+              </m:e>
+            </m:acc>
+          </m:e>
+          <m:sub>
+            <m:r>
+              <w:rPr>
+                <w:rFonts w:ascii="Cambria Math" w:hAnsi="Cambria Math"/>
+                <w:color w:val="202124"/>
+                <w:shd w:val="clear" w:color="auto" w:fill="FFFFFF"/>
+              </w:rPr>
+              <m:t>iN</m:t>
+            </m:r>
+          </m:sub>
+        </m:sSub>
+      </m:oMath>
+      <w:r>
+        <w:rPr>
+          <w:color w:val="202124"/>
+          <w:shd w:val="clear" w:color="auto" w:fill="FFFFFF"/>
+        </w:rPr>
+        <w:t xml:space="preserve"> substituted for </w:t>
+      </w:r>
+      <m:oMath>
+        <m:sSub>
+          <m:sSubPr>
+            <m:ctrlPr>
+              <w:rPr>
+                <w:rFonts w:ascii="Cambria Math" w:hAnsi="Cambria Math"/>
+                <w:i/>
+              </w:rPr>
+            </m:ctrlPr>
+          </m:sSubPr>
+          <m:e>
+            <m:acc>
+              <m:accPr>
+                <m:chr m:val="̇"/>
+                <m:ctrlPr>
+                  <w:rPr>
+                    <w:rFonts w:ascii="Cambria Math" w:hAnsi="Cambria Math"/>
+                    <w:i/>
+                  </w:rPr>
+                </m:ctrlPr>
+              </m:accPr>
+              <m:e>
+                <m:r>
+                  <w:rPr>
+                    <w:rFonts w:ascii="Cambria Math" w:hAnsi="Cambria Math"/>
+                  </w:rPr>
+                  <m:t>θ</m:t>
+                </m:r>
+              </m:e>
+            </m:acc>
+          </m:e>
+          <m:sub>
+            <m:r>
+              <w:rPr>
+                <w:rFonts w:ascii="Cambria Math" w:hAnsi="Cambria Math"/>
+              </w:rPr>
+              <m:t>i</m:t>
+            </m:r>
+          </m:sub>
+        </m:sSub>
+      </m:oMath>
+      <w:r>
+        <w:t xml:space="preserve">. Initial conditions for </w:t>
+      </w:r>
+      <m:oMath>
+        <m:sSub>
+          <m:sSubPr>
+            <m:ctrlPr>
+              <w:rPr>
+                <w:rFonts w:ascii="Cambria Math" w:hAnsi="Cambria Math"/>
+                <w:i/>
+              </w:rPr>
+            </m:ctrlPr>
+          </m:sSubPr>
+          <m:e>
+            <m:r>
+              <w:rPr>
+                <w:rFonts w:ascii="Cambria Math" w:hAnsi="Cambria Math"/>
+              </w:rPr>
+              <m:t>θ</m:t>
+            </m:r>
+          </m:e>
+          <m:sub>
+            <m:r>
+              <w:rPr>
+                <w:rFonts w:ascii="Cambria Math" w:hAnsi="Cambria Math"/>
+              </w:rPr>
+              <m:t>1</m:t>
+            </m:r>
+            <m:r>
+              <w:rPr>
+                <w:rFonts w:ascii="Cambria Math" w:hAnsi="Cambria Math"/>
+              </w:rPr>
+              <m:t>N</m:t>
+            </m:r>
+          </m:sub>
+        </m:sSub>
+      </m:oMath>
+      <w:r>
+        <w:t xml:space="preserve"> and </w:t>
+      </w:r>
+      <m:oMath>
+        <m:sSub>
+          <m:sSubPr>
+            <m:ctrlPr>
+              <w:rPr>
+                <w:rFonts w:ascii="Cambria Math" w:hAnsi="Cambria Math"/>
+                <w:i/>
+              </w:rPr>
+            </m:ctrlPr>
+          </m:sSubPr>
+          <m:e>
+            <m:r>
+              <w:rPr>
+                <w:rFonts w:ascii="Cambria Math" w:hAnsi="Cambria Math"/>
+              </w:rPr>
+              <m:t>θ</m:t>
+            </m:r>
+          </m:e>
+          <m:sub>
+            <m:r>
+              <w:rPr>
+                <w:rFonts w:ascii="Cambria Math" w:hAnsi="Cambria Math"/>
+              </w:rPr>
+              <m:t>2N</m:t>
+            </m:r>
+          </m:sub>
+        </m:sSub>
+      </m:oMath>
+      <w:r>
+        <w:t xml:space="preserve"> wer</w:t>
+      </w:r>
+      <w:r>
+        <w:t>e set as per (1</w:t>
+      </w:r>
+      <w:r>
+        <w:t>6</w:t>
+      </w:r>
+      <w:r>
+        <w:t>) and (1</w:t>
+      </w:r>
+      <w:r>
+        <w:t>7</w:t>
+      </w:r>
+      <w:r>
+        <w:t xml:space="preserve">) where </w:t>
+      </w:r>
+      <m:oMath>
+        <m:sSub>
+          <m:sSubPr>
+            <m:ctrlPr>
+              <w:rPr>
+                <w:rFonts w:ascii="Cambria Math" w:hAnsi="Cambria Math"/>
+                <w:i/>
+              </w:rPr>
+            </m:ctrlPr>
+          </m:sSubPr>
+          <m:e>
+            <m:r>
+              <w:rPr>
+                <w:rFonts w:ascii="Cambria Math" w:hAnsi="Cambria Math"/>
+              </w:rPr>
+              <m:t>θ</m:t>
+            </m:r>
+          </m:e>
+          <m:sub>
+            <m:r>
+              <w:rPr>
+                <w:rFonts w:ascii="Cambria Math" w:hAnsi="Cambria Math"/>
+              </w:rPr>
+              <m:t>1</m:t>
+            </m:r>
+          </m:sub>
+        </m:sSub>
+        <m:r>
+          <w:rPr>
+            <w:rFonts w:ascii="Cambria Math" w:hAnsi="Cambria Math"/>
+          </w:rPr>
+          <m:t>(k=0)</m:t>
+        </m:r>
+      </m:oMath>
+      <w:r>
+        <w:t xml:space="preserve"> and </w:t>
+      </w:r>
+      <m:oMath>
+        <m:sSub>
+          <m:sSubPr>
+            <m:ctrlPr>
+              <w:rPr>
+                <w:rFonts w:ascii="Cambria Math" w:hAnsi="Cambria Math"/>
+                <w:i/>
+              </w:rPr>
+            </m:ctrlPr>
+          </m:sSubPr>
+          <m:e>
+            <m:r>
+              <w:rPr>
+                <w:rFonts w:ascii="Cambria Math" w:hAnsi="Cambria Math"/>
+              </w:rPr>
+              <m:t>θ</m:t>
+            </m:r>
+          </m:e>
+          <m:sub>
+            <m:r>
+              <w:rPr>
+                <w:rFonts w:ascii="Cambria Math" w:hAnsi="Cambria Math"/>
+              </w:rPr>
+              <m:t>2</m:t>
+            </m:r>
+          </m:sub>
+        </m:sSub>
+        <m:r>
+          <w:rPr>
+            <w:rFonts w:ascii="Cambria Math" w:hAnsi="Cambria Math"/>
+          </w:rPr>
+          <m:t>(k=0)</m:t>
+        </m:r>
+      </m:oMath>
+      <w:r>
+        <w:t xml:space="preserve"> are from (12) and (13)</w:t>
+      </w:r>
     </w:p>
     <w:p>
       <w:pPr>
-        <w:pStyle w:val="IEEEHeading2"/>
-        <w:numPr>
-          <w:ilvl w:val="0"/>
-          <w:numId w:val="0"/>
-        </w:numPr>
-        <w:spacing w:before="120" w:after="120"/>
-        <w:ind w:left="360" w:hanging="360"/>
-        <w:rPr>
-          <w:i w:val="0"/>
-          <w:lang w:val="en-CA"/>
-        </w:rPr>
-      </w:pPr>
-      <w:r>
-        <w:rPr>
-          <w:i w:val="0"/>
-          <w:lang w:val="en-CA"/>
-        </w:rPr>
-        <w:t>C</w:t>
-      </w:r>
-      <w:r>
-        <w:rPr>
-          <w:i w:val="0"/>
-          <w:lang w:val="en-CA"/>
-        </w:rPr>
-        <w:t xml:space="preserve">. </w:t>
-      </w:r>
-      <w:r>
-        <w:rPr>
-          <w:i w:val="0"/>
-          <w:lang w:val="en-CA"/>
-        </w:rPr>
-        <w:t>Experimentation and Results</w:t>
-      </w:r>
-    </w:p>
-    <w:p>
-      <w:pPr>
-        <w:pStyle w:val="IEEEBodyText"/>
         <w:ind w:firstLine="360"/>
-        <w:rPr>
-          <w:lang w:val="en-CA"/>
-        </w:rPr>
-      </w:pPr>
-      <w:r>
-        <w:rPr>
-          <w:lang w:val="en-CA"/>
-        </w:rPr>
-        <w:t>Model free control stuff here</w:t>
-      </w:r>
-      <w:r>
-        <w:rPr>
-          <w:lang w:val="en-CA"/>
-        </w:rPr>
-        <w:t xml:space="preserve">. </w:t>
-      </w:r>
-    </w:p>
-    <w:p>
-      <w:pPr>
-        <w:pStyle w:val="IEEEBodyText"/>
-        <w:ind w:firstLine="0"/>
-        <w:rPr>
-          <w:lang w:val="en-CA"/>
-        </w:rPr>
+        <w:jc w:val="both"/>
       </w:pPr>
     </w:p>
     <w:tbl>
       <w:tblPr>
-        <w:tblW w:w="5040" w:type="dxa"/>
-        <w:tblLook w:val="04A0" w:firstRow="1" w:lastRow="0" w:firstColumn="1" w:lastColumn="0" w:noHBand="0" w:noVBand="1"/>
-      </w:tblPr>
-      <w:tblGrid>
-        <w:gridCol w:w="4490"/>
-        <w:gridCol w:w="550"/>
-      </w:tblGrid>
-      <w:tr>
-        <w:tc>
-          <w:tcPr>
-            <w:tcW w:w="4490" w:type="dxa"/>
-            <w:shd w:val="clear" w:color="auto" w:fill="auto"/>
-          </w:tcPr>
-          <w:p>
-            <w:pPr>
-              <w:jc w:val="center"/>
-            </w:pPr>
-            <m:oMathPara>
-              <m:oMath>
-                <m:r>
-                  <w:rPr>
-                    <w:rFonts w:ascii="Cambria Math" w:eastAsiaTheme="minorEastAsia" w:hAnsi="Cambria Math"/>
-                  </w:rPr>
-                  <m:t>q=</m:t>
-                </m:r>
-                <m:sSup>
-                  <m:sSupPr>
-                    <m:ctrlPr>
-                      <w:rPr>
-                        <w:rFonts w:ascii="Cambria Math" w:eastAsiaTheme="minorEastAsia" w:hAnsi="Cambria Math"/>
-                        <w:i/>
-                      </w:rPr>
-                    </m:ctrlPr>
-                  </m:sSupPr>
-                  <m:e>
-                    <m:d>
-                      <m:dPr>
-                        <m:begChr m:val="["/>
-                        <m:endChr m:val="]"/>
-                        <m:ctrlPr>
-                          <w:rPr>
-                            <w:rFonts w:ascii="Cambria Math" w:eastAsiaTheme="minorEastAsia" w:hAnsi="Cambria Math"/>
-                            <w:i/>
-                          </w:rPr>
-                        </m:ctrlPr>
-                      </m:dPr>
-                      <m:e>
-                        <m:m>
-                          <m:mPr>
-                            <m:mcs>
-                              <m:mc>
-                                <m:mcPr>
-                                  <m:count m:val="4"/>
-                                  <m:mcJc m:val="center"/>
-                                </m:mcPr>
-                              </m:mc>
-                            </m:mcs>
-                            <m:ctrlPr>
-                              <w:rPr>
-                                <w:rFonts w:ascii="Cambria Math" w:eastAsiaTheme="minorEastAsia" w:hAnsi="Cambria Math"/>
-                                <w:i/>
-                              </w:rPr>
-                            </m:ctrlPr>
-                          </m:mPr>
-                          <m:mr>
-                            <m:e>
-                              <m:r>
-                                <w:rPr>
-                                  <w:rFonts w:ascii="Cambria Math" w:eastAsiaTheme="minorEastAsia" w:hAnsi="Cambria Math"/>
-                                </w:rPr>
-                                <m:t>sample</m:t>
-                              </m:r>
-                            </m:e>
-                            <m:e>
-                              <m:r>
-                                <w:rPr>
-                                  <w:rFonts w:ascii="Cambria Math" w:eastAsiaTheme="minorEastAsia" w:hAnsi="Cambria Math"/>
-                                </w:rPr>
-                                <m:t>equation</m:t>
-                              </m:r>
-                            </m:e>
-                            <m:e>
-                              <m:r>
-                                <w:rPr>
-                                  <w:rFonts w:ascii="Cambria Math" w:eastAsiaTheme="minorEastAsia" w:hAnsi="Cambria Math"/>
-                                </w:rPr>
-                                <m:t>here</m:t>
-                              </m:r>
-                              <m:ctrlPr>
-                                <w:rPr>
-                                  <w:rFonts w:ascii="Cambria Math" w:eastAsia="Cambria Math" w:hAnsi="Cambria Math" w:cs="Cambria Math"/>
-                                  <w:i/>
-                                </w:rPr>
-                              </m:ctrlPr>
-                            </m:e>
-                            <m:e>
-                              <m:r>
-                                <w:rPr>
-                                  <w:rFonts w:ascii="Cambria Math" w:eastAsia="Cambria Math" w:hAnsi="Cambria Math"/>
-                                </w:rPr>
-                                <m:t>0</m:t>
-                              </m:r>
-                            </m:e>
-                          </m:mr>
-                        </m:m>
-                      </m:e>
-                    </m:d>
-                  </m:e>
-                  <m:sup>
-                    <m:r>
-                      <w:rPr>
-                        <w:rFonts w:ascii="Cambria Math" w:eastAsiaTheme="minorEastAsia" w:hAnsi="Cambria Math"/>
-                      </w:rPr>
-                      <m:t>T</m:t>
-                    </m:r>
-                  </m:sup>
-                </m:sSup>
-              </m:oMath>
-            </m:oMathPara>
-          </w:p>
-        </w:tc>
-        <w:tc>
-          <w:tcPr>
-            <w:tcW w:w="550" w:type="dxa"/>
-            <w:shd w:val="clear" w:color="auto" w:fill="auto"/>
-            <w:vAlign w:val="center"/>
-          </w:tcPr>
-          <w:p>
-            <w:pPr>
-              <w:pStyle w:val="IEEEBodyText"/>
-              <w:tabs>
-                <w:tab w:val="left" w:pos="65"/>
-              </w:tabs>
-              <w:ind w:right="-10" w:firstLine="0"/>
-              <w:jc w:val="right"/>
-            </w:pPr>
-            <w:r>
-              <w:t>(</w:t>
-            </w:r>
-            <w:r>
-              <w:t>1</w:t>
-            </w:r>
-            <w:r>
-              <w:t>)</w:t>
-            </w:r>
-          </w:p>
-          <w:p>
-            <w:pPr>
-              <w:pStyle w:val="IEEEBodyText"/>
-              <w:tabs>
-                <w:tab w:val="left" w:pos="65"/>
-              </w:tabs>
-              <w:ind w:right="-10" w:firstLine="0"/>
-              <w:jc w:val="right"/>
-            </w:pPr>
-          </w:p>
-        </w:tc>
-      </w:tr>
-    </w:tbl>
-    <w:p>
-      <w:pPr>
-        <w:pStyle w:val="IEEEHeading2"/>
-        <w:numPr>
-          <w:ilvl w:val="0"/>
-          <w:numId w:val="0"/>
-        </w:numPr>
-        <w:spacing w:before="120" w:after="120"/>
-        <w:ind w:left="360" w:hanging="360"/>
-        <w:rPr>
-          <w:i w:val="0"/>
-          <w:lang w:val="en-CA"/>
-        </w:rPr>
-      </w:pPr>
-      <w:r>
-        <w:rPr>
-          <w:i w:val="0"/>
-          <w:lang w:val="en-CA"/>
-        </w:rPr>
-        <w:t xml:space="preserve">C. </w:t>
-      </w:r>
-      <w:r>
-        <w:rPr>
-          <w:i w:val="0"/>
-          <w:lang w:val="en-CA"/>
-        </w:rPr>
-        <w:t>Other Controller</w:t>
-      </w:r>
-    </w:p>
-    <w:p>
-      <w:pPr>
-        <w:pStyle w:val="IEEEBodyText"/>
-        <w:rPr>
-          <w:lang w:val="en-CA"/>
-        </w:rPr>
-      </w:pPr>
-      <w:r>
-        <w:rPr>
-          <w:lang w:val="en-CA"/>
-        </w:rPr>
-        <w:t>Other controller here</w:t>
-      </w:r>
-    </w:p>
-    <w:p>
-      <w:pPr>
-        <w:rPr>
-          <w:lang w:val="en-CA"/>
-        </w:rPr>
-      </w:pPr>
-    </w:p>
-    <w:p>
-      <w:pPr>
-        <w:pStyle w:val="IEEEHeading1nonumber"/>
-        <w:tabs>
-          <w:tab w:val="clear" w:pos="0"/>
-        </w:tabs>
-        <w:spacing w:after="120"/>
-        <w:ind w:left="1080"/>
-        <w:jc w:val="both"/>
-      </w:pPr>
-      <w:r>
-        <w:t>iv.</w:t>
-      </w:r>
-      <w:r>
-        <w:tab/>
-      </w:r>
-      <w:r>
-        <w:t>DISCUSSION</w:t>
-      </w:r>
-    </w:p>
-    <w:p>
-      <w:pPr>
-        <w:ind w:firstLine="360"/>
-        <w:jc w:val="both"/>
-      </w:pPr>
-      <w:r>
-        <w:t>Testing and results here</w:t>
-      </w:r>
-    </w:p>
-    <w:p>
-      <w:pPr>
-        <w:ind w:firstLine="360"/>
-        <w:jc w:val="both"/>
-      </w:pPr>
-    </w:p>
-    <w:p/>
-    <w:p>
-      <w:pPr>
-        <w:jc w:val="center"/>
-        <w:rPr>
-          <w:color w:val="C00000"/>
-        </w:rPr>
-      </w:pPr>
-      <w:r>
-        <w:rPr>
-          <w:noProof/>
-        </w:rPr>
-        <w:lastRenderedPageBreak/>
-        <w:drawing>
-          <wp:inline distT="0" distB="0" distL="0" distR="0" wp14:anchorId="614BE77C" wp14:editId="37FC7D7A">
-            <wp:extent cx="1543050" cy="1342986"/>
-            <wp:effectExtent l="0" t="0" r="0" b="0"/>
-            <wp:docPr id="16" name="Picture 15" descr="A picture containing chart&#10;&#10;Description automatically generated"/>
-            <wp:cNvGraphicFramePr>
-              <a:graphicFrameLocks xmlns:a="http://schemas.openxmlformats.org/drawingml/2006/main" noChangeAspect="1"/>
-            </wp:cNvGraphicFramePr>
-            <a:graphic xmlns:a="http://schemas.openxmlformats.org/drawingml/2006/main">
-              <a:graphicData uri="http://schemas.openxmlformats.org/drawingml/2006/picture">
-                <pic:pic xmlns:pic="http://schemas.openxmlformats.org/drawingml/2006/picture">
-                  <pic:nvPicPr>
-                    <pic:cNvPr id="0" name="Picture 15"/>
-                    <pic:cNvPicPr/>
-                  </pic:nvPicPr>
-                  <pic:blipFill>
-                    <a:blip r:embed="rId8">
-                      <a:extLst>
-                        <a:ext uri="{FF2B5EF4-FFF2-40B4-BE49-F238E27FC236}">
-                          <a16:creationId xmlns="" xmlns:o="urn:schemas-microsoft-com:office:office" xmlns:v="urn:schemas-microsoft-com:vml" xmlns:w10="urn:schemas-microsoft-com:office:word" xmlns:w="http://schemas.openxmlformats.org/wordprocessingml/2006/main" xmlns:a16="http://schemas.microsoft.com/office/drawing/2014/main" id="{502E77A9-7A68-4159-986C-2ACF6904A114}"/>
-                        </a:ext>
-                      </a:extLst>
-                    </a:blip>
-                    <a:srcRect l="30428" r="28440" b="20946"/>
-                    <a:stretch>
-                      <a:fillRect/>
-                    </a:stretch>
-                  </pic:blipFill>
-                  <pic:spPr>
-                    <a:xfrm>
-                      <a:off x="0" y="0"/>
-                      <a:ext cx="1543050" cy="1342986"/>
-                    </a:xfrm>
-                    <a:prstGeom prst="rect">
-                      <a:avLst/>
-                    </a:prstGeom>
-                  </pic:spPr>
-                </pic:pic>
-              </a:graphicData>
-            </a:graphic>
-          </wp:inline>
-        </w:drawing>
-      </w:r>
-    </w:p>
-    <w:p>
-      <w:pPr>
-        <w:pStyle w:val="IEEEFigureCaption"/>
-        <w:spacing w:after="120"/>
-        <w:rPr>
-          <w:rFonts w:ascii="Times New Roman" w:hAnsi="Times New Roman" w:cs="Times New Roman"/>
-          <w:sz w:val="20"/>
-          <w:szCs w:val="20"/>
-        </w:rPr>
-      </w:pPr>
-      <w:r>
-        <w:rPr>
-          <w:rFonts w:ascii="Times New Roman" w:hAnsi="Times New Roman" w:cs="Times New Roman"/>
-          <w:sz w:val="20"/>
-          <w:szCs w:val="20"/>
-        </w:rPr>
-        <w:t xml:space="preserve">Fig. </w:t>
-      </w:r>
-      <w:r>
-        <w:rPr>
-          <w:rFonts w:ascii="Times New Roman" w:hAnsi="Times New Roman" w:cs="Times New Roman"/>
-          <w:sz w:val="20"/>
-          <w:szCs w:val="20"/>
-        </w:rPr>
-        <w:t>1</w:t>
-      </w:r>
-      <w:r>
-        <w:rPr>
-          <w:rFonts w:ascii="Times New Roman" w:hAnsi="Times New Roman" w:cs="Times New Roman"/>
-          <w:sz w:val="20"/>
-          <w:szCs w:val="20"/>
-        </w:rPr>
-        <w:t xml:space="preserve">. </w:t>
-      </w:r>
-      <w:r>
-        <w:rPr>
-          <w:rFonts w:ascii="Times New Roman" w:hAnsi="Times New Roman" w:cs="Times New Roman"/>
-          <w:sz w:val="20"/>
-          <w:szCs w:val="20"/>
-        </w:rPr>
-        <w:t>Figure example here</w:t>
-      </w:r>
-    </w:p>
-    <w:p>
-      <w:pPr>
-        <w:pStyle w:val="IEEETableCaption"/>
-        <w:spacing w:before="120"/>
-        <w:rPr>
-          <w:rFonts w:ascii="Times New Roman" w:hAnsi="Times New Roman" w:cs="Times New Roman"/>
-        </w:rPr>
-      </w:pPr>
-      <w:r>
-        <w:rPr>
-          <w:rFonts w:ascii="Times New Roman" w:hAnsi="Times New Roman" w:cs="Times New Roman"/>
-        </w:rPr>
-        <w:t>Table 1. IEEE Table Caption</w:t>
-      </w:r>
-    </w:p>
-    <w:tbl>
-      <w:tblPr>
-        <w:tblW w:w="0" w:type="auto"/>
-        <w:tblInd w:w="108" w:type="dxa"/>
+        <w:tblW w:w="5140" w:type="dxa"/>
         <w:tblBorders>
           <w:top w:val="single" w:sz="4" w:space="0" w:color="auto"/>
           <w:left w:val="single" w:sz="4" w:space="0" w:color="auto"/>
@@ -4354,164 +4911,997 @@
         <w:tblLook w:val="04A0" w:firstRow="1" w:lastRow="0" w:firstColumn="1" w:lastColumn="0" w:noHBand="0" w:noVBand="1"/>
       </w:tblPr>
       <w:tblGrid>
-        <w:gridCol w:w="1496"/>
-        <w:gridCol w:w="1769"/>
-        <w:gridCol w:w="1584"/>
+        <w:gridCol w:w="4100"/>
+        <w:gridCol w:w="1040"/>
       </w:tblGrid>
       <w:tr>
         <w:tc>
           <w:tcPr>
-            <w:tcW w:w="1530" w:type="dxa"/>
+            <w:tcW w:w="4100" w:type="dxa"/>
             <w:shd w:val="clear" w:color="auto" w:fill="auto"/>
           </w:tcPr>
           <w:p>
             <w:pPr>
-              <w:pStyle w:val="IEEETable"/>
+              <w:jc w:val="center"/>
               <w:rPr>
-                <w:sz w:val="18"/>
-                <w:szCs w:val="18"/>
+                <w:color w:val="202124"/>
+                <w:shd w:val="clear" w:color="auto" w:fill="FFFFFF"/>
+              </w:rPr>
+            </w:pPr>
+            <m:oMathPara>
+              <m:oMath>
+                <m:sSub>
+                  <m:sSubPr>
+                    <m:ctrlPr>
+                      <w:rPr>
+                        <w:rFonts w:ascii="Cambria Math" w:hAnsi="Cambria Math"/>
+                        <w:i/>
+                      </w:rPr>
+                    </m:ctrlPr>
+                  </m:sSubPr>
+                  <m:e>
+                    <m:r>
+                      <w:rPr>
+                        <w:rFonts w:ascii="Cambria Math" w:hAnsi="Cambria Math"/>
+                      </w:rPr>
+                      <m:t>θ</m:t>
+                    </m:r>
+                  </m:e>
+                  <m:sub>
+                    <m:r>
+                      <w:rPr>
+                        <w:rFonts w:ascii="Cambria Math" w:hAnsi="Cambria Math"/>
+                      </w:rPr>
+                      <m:t>1N</m:t>
+                    </m:r>
+                  </m:sub>
+                </m:sSub>
+                <m:r>
+                  <w:rPr>
+                    <w:rFonts w:ascii="Cambria Math" w:hAnsi="Cambria Math"/>
+                    <w:color w:val="202124"/>
+                    <w:shd w:val="clear" w:color="auto" w:fill="FFFFFF"/>
+                  </w:rPr>
+                  <m:t>(k=0)</m:t>
+                </m:r>
+                <m:r>
+                  <w:rPr>
+                    <w:rFonts w:ascii="Cambria Math" w:hAnsi="Cambria Math"/>
+                    <w:color w:val="202124"/>
+                    <w:shd w:val="clear" w:color="auto" w:fill="FFFFFF"/>
+                  </w:rPr>
+                  <m:t>=</m:t>
+                </m:r>
+                <m:f>
+                  <m:fPr>
+                    <m:ctrlPr>
+                      <w:rPr>
+                        <w:rFonts w:ascii="Cambria Math" w:hAnsi="Cambria Math"/>
+                        <w:i/>
+                        <w:color w:val="202124"/>
+                        <w:shd w:val="clear" w:color="auto" w:fill="FFFFFF"/>
+                      </w:rPr>
+                    </m:ctrlPr>
+                  </m:fPr>
+                  <m:num>
+                    <m:sSub>
+                      <m:sSubPr>
+                        <m:ctrlPr>
+                          <w:rPr>
+                            <w:rFonts w:ascii="Cambria Math" w:hAnsi="Cambria Math"/>
+                            <w:i/>
+                          </w:rPr>
+                        </m:ctrlPr>
+                      </m:sSubPr>
+                      <m:e>
+                        <m:r>
+                          <w:rPr>
+                            <w:rFonts w:ascii="Cambria Math" w:hAnsi="Cambria Math"/>
+                          </w:rPr>
+                          <m:t>θ</m:t>
+                        </m:r>
+                      </m:e>
+                      <m:sub>
+                        <m:r>
+                          <w:rPr>
+                            <w:rFonts w:ascii="Cambria Math" w:hAnsi="Cambria Math"/>
+                          </w:rPr>
+                          <m:t>1</m:t>
+                        </m:r>
+                      </m:sub>
+                    </m:sSub>
+                    <m:r>
+                      <w:rPr>
+                        <w:rFonts w:ascii="Cambria Math" w:hAnsi="Cambria Math"/>
+                      </w:rPr>
+                      <m:t>(k=0)</m:t>
+                    </m:r>
+                  </m:num>
+                  <m:den>
+                    <m:r>
+                      <w:rPr>
+                        <w:rFonts w:ascii="Cambria Math" w:hAnsi="Cambria Math"/>
+                        <w:color w:val="202124"/>
+                        <w:shd w:val="clear" w:color="auto" w:fill="FFFFFF"/>
+                      </w:rPr>
+                      <m:t>α+</m:t>
+                    </m:r>
+                    <m:sSup>
+                      <m:sSupPr>
+                        <m:ctrlPr>
+                          <w:rPr>
+                            <w:rFonts w:ascii="Cambria Math" w:hAnsi="Cambria Math"/>
+                            <w:i/>
+                          </w:rPr>
+                        </m:ctrlPr>
+                      </m:sSupPr>
+                      <m:e>
+                        <m:sSub>
+                          <m:sSubPr>
+                            <m:ctrlPr>
+                              <w:rPr>
+                                <w:rFonts w:ascii="Cambria Math" w:hAnsi="Cambria Math"/>
+                                <w:i/>
+                              </w:rPr>
+                            </m:ctrlPr>
+                          </m:sSubPr>
+                          <m:e>
+                            <m:r>
+                              <w:rPr>
+                                <w:rFonts w:ascii="Cambria Math" w:hAnsi="Cambria Math"/>
+                              </w:rPr>
+                              <m:t>(</m:t>
+                            </m:r>
+                            <m:r>
+                              <w:rPr>
+                                <w:rFonts w:ascii="Cambria Math" w:hAnsi="Cambria Math"/>
+                              </w:rPr>
+                              <m:t>θ</m:t>
+                            </m:r>
+                          </m:e>
+                          <m:sub>
+                            <m:r>
+                              <w:rPr>
+                                <w:rFonts w:ascii="Cambria Math" w:hAnsi="Cambria Math"/>
+                              </w:rPr>
+                              <m:t>1</m:t>
+                            </m:r>
+                          </m:sub>
+                        </m:sSub>
+                        <m:r>
+                          <w:rPr>
+                            <w:rFonts w:ascii="Cambria Math" w:hAnsi="Cambria Math"/>
+                          </w:rPr>
+                          <m:t>(k=0)</m:t>
+                        </m:r>
+                        <m:r>
+                          <w:rPr>
+                            <w:rFonts w:ascii="Cambria Math" w:hAnsi="Cambria Math"/>
+                          </w:rPr>
+                          <m:t>)</m:t>
+                        </m:r>
+                      </m:e>
+                      <m:sup>
+                        <m:r>
+                          <w:rPr>
+                            <w:rFonts w:ascii="Cambria Math" w:hAnsi="Cambria Math"/>
+                          </w:rPr>
+                          <m:t>2</m:t>
+                        </m:r>
+                      </m:sup>
+                    </m:sSup>
+                  </m:den>
+                </m:f>
+              </m:oMath>
+            </m:oMathPara>
+          </w:p>
+          <w:p>
+            <w:pPr>
+              <w:rPr>
+                <w:lang w:val="en-CA" w:eastAsia="zh-CN"/>
               </w:rPr>
             </w:pPr>
           </w:p>
         </w:tc>
         <w:tc>
           <w:tcPr>
-            <w:tcW w:w="1800" w:type="dxa"/>
+            <w:tcW w:w="1040" w:type="dxa"/>
             <w:shd w:val="clear" w:color="auto" w:fill="auto"/>
+            <w:vAlign w:val="center"/>
           </w:tcPr>
           <w:p>
             <w:pPr>
-              <w:pStyle w:val="IEEETable"/>
-              <w:rPr>
-                <w:sz w:val="18"/>
-                <w:szCs w:val="18"/>
-              </w:rPr>
+              <w:pStyle w:val="IEEEBodyText"/>
+              <w:tabs>
+                <w:tab w:val="left" w:pos="65"/>
+              </w:tabs>
+              <w:ind w:right="-10" w:firstLine="0"/>
+              <w:jc w:val="left"/>
             </w:pPr>
             <w:r>
-              <w:rPr>
-                <w:sz w:val="18"/>
-                <w:szCs w:val="18"/>
-              </w:rPr>
-              <w:t>Your table</w:t>
+              <w:t>(1</w:t>
             </w:r>
-          </w:p>
-        </w:tc>
-        <w:tc>
-          <w:tcPr>
-            <w:tcW w:w="1620" w:type="dxa"/>
-            <w:shd w:val="clear" w:color="auto" w:fill="auto"/>
-          </w:tcPr>
-          <w:p>
-            <w:pPr>
-              <w:pStyle w:val="IEEETable"/>
-              <w:rPr>
-                <w:sz w:val="18"/>
-                <w:szCs w:val="18"/>
-              </w:rPr>
-            </w:pPr>
+            <w:r>
+              <w:t>6</w:t>
+            </w:r>
+            <w:r>
+              <w:t>)</w:t>
+            </w:r>
           </w:p>
         </w:tc>
       </w:tr>
       <w:tr>
         <w:tc>
           <w:tcPr>
-            <w:tcW w:w="1530" w:type="dxa"/>
+            <w:tcW w:w="4100" w:type="dxa"/>
             <w:shd w:val="clear" w:color="auto" w:fill="auto"/>
           </w:tcPr>
           <w:p>
             <w:pPr>
-              <w:pStyle w:val="IEEETable"/>
+              <w:jc w:val="center"/>
               <w:rPr>
-                <w:sz w:val="18"/>
-                <w:szCs w:val="18"/>
+                <w:color w:val="202124"/>
+                <w:shd w:val="clear" w:color="auto" w:fill="FFFFFF"/>
+              </w:rPr>
+            </w:pPr>
+            <m:oMathPara>
+              <m:oMath>
+                <m:sSub>
+                  <m:sSubPr>
+                    <m:ctrlPr>
+                      <w:rPr>
+                        <w:rFonts w:ascii="Cambria Math" w:hAnsi="Cambria Math"/>
+                        <w:i/>
+                      </w:rPr>
+                    </m:ctrlPr>
+                  </m:sSubPr>
+                  <m:e>
+                    <m:r>
+                      <w:rPr>
+                        <w:rFonts w:ascii="Cambria Math" w:hAnsi="Cambria Math"/>
+                      </w:rPr>
+                      <m:t>θ</m:t>
+                    </m:r>
+                  </m:e>
+                  <m:sub>
+                    <m:r>
+                      <w:rPr>
+                        <w:rFonts w:ascii="Cambria Math" w:hAnsi="Cambria Math"/>
+                      </w:rPr>
+                      <m:t>2</m:t>
+                    </m:r>
+                    <m:r>
+                      <w:rPr>
+                        <w:rFonts w:ascii="Cambria Math" w:hAnsi="Cambria Math"/>
+                      </w:rPr>
+                      <m:t>N</m:t>
+                    </m:r>
+                  </m:sub>
+                </m:sSub>
+                <m:r>
+                  <w:rPr>
+                    <w:rFonts w:ascii="Cambria Math" w:hAnsi="Cambria Math"/>
+                    <w:color w:val="202124"/>
+                    <w:shd w:val="clear" w:color="auto" w:fill="FFFFFF"/>
+                  </w:rPr>
+                  <m:t>(k=0)=</m:t>
+                </m:r>
+                <m:f>
+                  <m:fPr>
+                    <m:ctrlPr>
+                      <w:rPr>
+                        <w:rFonts w:ascii="Cambria Math" w:hAnsi="Cambria Math"/>
+                        <w:i/>
+                        <w:color w:val="202124"/>
+                        <w:shd w:val="clear" w:color="auto" w:fill="FFFFFF"/>
+                      </w:rPr>
+                    </m:ctrlPr>
+                  </m:fPr>
+                  <m:num>
+                    <m:sSub>
+                      <m:sSubPr>
+                        <m:ctrlPr>
+                          <w:rPr>
+                            <w:rFonts w:ascii="Cambria Math" w:hAnsi="Cambria Math"/>
+                            <w:i/>
+                          </w:rPr>
+                        </m:ctrlPr>
+                      </m:sSubPr>
+                      <m:e>
+                        <m:r>
+                          <w:rPr>
+                            <w:rFonts w:ascii="Cambria Math" w:hAnsi="Cambria Math"/>
+                          </w:rPr>
+                          <m:t>θ</m:t>
+                        </m:r>
+                      </m:e>
+                      <m:sub>
+                        <m:r>
+                          <w:rPr>
+                            <w:rFonts w:ascii="Cambria Math" w:hAnsi="Cambria Math"/>
+                          </w:rPr>
+                          <m:t>2</m:t>
+                        </m:r>
+                      </m:sub>
+                    </m:sSub>
+                    <m:r>
+                      <w:rPr>
+                        <w:rFonts w:ascii="Cambria Math" w:hAnsi="Cambria Math"/>
+                      </w:rPr>
+                      <m:t>(k=0)</m:t>
+                    </m:r>
+                  </m:num>
+                  <m:den>
+                    <m:r>
+                      <w:rPr>
+                        <w:rFonts w:ascii="Cambria Math" w:hAnsi="Cambria Math"/>
+                        <w:color w:val="202124"/>
+                        <w:shd w:val="clear" w:color="auto" w:fill="FFFFFF"/>
+                      </w:rPr>
+                      <m:t>α+</m:t>
+                    </m:r>
+                    <m:sSup>
+                      <m:sSupPr>
+                        <m:ctrlPr>
+                          <w:rPr>
+                            <w:rFonts w:ascii="Cambria Math" w:hAnsi="Cambria Math"/>
+                            <w:i/>
+                          </w:rPr>
+                        </m:ctrlPr>
+                      </m:sSupPr>
+                      <m:e>
+                        <m:sSub>
+                          <m:sSubPr>
+                            <m:ctrlPr>
+                              <w:rPr>
+                                <w:rFonts w:ascii="Cambria Math" w:hAnsi="Cambria Math"/>
+                                <w:i/>
+                              </w:rPr>
+                            </m:ctrlPr>
+                          </m:sSubPr>
+                          <m:e>
+                            <m:r>
+                              <w:rPr>
+                                <w:rFonts w:ascii="Cambria Math" w:hAnsi="Cambria Math"/>
+                              </w:rPr>
+                              <m:t>(θ</m:t>
+                            </m:r>
+                          </m:e>
+                          <m:sub>
+                            <m:r>
+                              <w:rPr>
+                                <w:rFonts w:ascii="Cambria Math" w:hAnsi="Cambria Math"/>
+                              </w:rPr>
+                              <m:t>2</m:t>
+                            </m:r>
+                          </m:sub>
+                        </m:sSub>
+                        <m:r>
+                          <w:rPr>
+                            <w:rFonts w:ascii="Cambria Math" w:hAnsi="Cambria Math"/>
+                          </w:rPr>
+                          <m:t>(k=0))</m:t>
+                        </m:r>
+                      </m:e>
+                      <m:sup>
+                        <m:r>
+                          <w:rPr>
+                            <w:rFonts w:ascii="Cambria Math" w:hAnsi="Cambria Math"/>
+                          </w:rPr>
+                          <m:t>2</m:t>
+                        </m:r>
+                      </m:sup>
+                    </m:sSup>
+                  </m:den>
+                </m:f>
+              </m:oMath>
+            </m:oMathPara>
+          </w:p>
+          <w:p>
+            <w:pPr>
+              <w:rPr>
+                <w:color w:val="202124"/>
+                <w:shd w:val="clear" w:color="auto" w:fill="FFFFFF"/>
               </w:rPr>
             </w:pPr>
           </w:p>
         </w:tc>
         <w:tc>
           <w:tcPr>
-            <w:tcW w:w="1800" w:type="dxa"/>
+            <w:tcW w:w="1040" w:type="dxa"/>
             <w:shd w:val="clear" w:color="auto" w:fill="auto"/>
+            <w:vAlign w:val="center"/>
           </w:tcPr>
           <w:p>
             <w:pPr>
-              <w:pStyle w:val="IEEETable"/>
-              <w:rPr>
-                <w:sz w:val="18"/>
-                <w:szCs w:val="18"/>
-              </w:rPr>
+              <w:pStyle w:val="IEEEBodyText"/>
+              <w:tabs>
+                <w:tab w:val="left" w:pos="65"/>
+              </w:tabs>
+              <w:ind w:right="-10" w:firstLine="0"/>
+              <w:jc w:val="left"/>
             </w:pPr>
-          </w:p>
-        </w:tc>
-        <w:tc>
-          <w:tcPr>
-            <w:tcW w:w="1620" w:type="dxa"/>
-            <w:shd w:val="clear" w:color="auto" w:fill="auto"/>
-          </w:tcPr>
-          <w:p>
-            <w:pPr>
-              <w:pStyle w:val="IEEETable"/>
-              <w:rPr>
-                <w:sz w:val="18"/>
-                <w:szCs w:val="18"/>
-              </w:rPr>
-            </w:pPr>
-          </w:p>
-        </w:tc>
-      </w:tr>
-      <w:tr>
-        <w:tc>
-          <w:tcPr>
-            <w:tcW w:w="1530" w:type="dxa"/>
-            <w:shd w:val="clear" w:color="auto" w:fill="auto"/>
-          </w:tcPr>
-          <w:p>
-            <w:pPr>
-              <w:pStyle w:val="IEEETable"/>
-              <w:rPr>
-                <w:sz w:val="18"/>
-                <w:szCs w:val="18"/>
-              </w:rPr>
-            </w:pPr>
-          </w:p>
-        </w:tc>
-        <w:tc>
-          <w:tcPr>
-            <w:tcW w:w="1800" w:type="dxa"/>
-            <w:shd w:val="clear" w:color="auto" w:fill="auto"/>
-          </w:tcPr>
-          <w:p>
-            <w:pPr>
-              <w:pStyle w:val="IEEETable"/>
-              <w:rPr>
-                <w:sz w:val="18"/>
-                <w:szCs w:val="18"/>
-              </w:rPr>
-            </w:pPr>
-          </w:p>
-        </w:tc>
-        <w:tc>
-          <w:tcPr>
-            <w:tcW w:w="1620" w:type="dxa"/>
-            <w:shd w:val="clear" w:color="auto" w:fill="auto"/>
-          </w:tcPr>
-          <w:p>
-            <w:pPr>
-              <w:pStyle w:val="IEEETable"/>
-              <w:rPr>
-                <w:sz w:val="18"/>
-                <w:szCs w:val="18"/>
-              </w:rPr>
-            </w:pPr>
+            <w:r>
+              <w:t>(1</w:t>
+            </w:r>
+            <w:r>
+              <w:t>7</w:t>
+            </w:r>
+            <w:r>
+              <w:t>)</w:t>
+            </w:r>
           </w:p>
         </w:tc>
       </w:tr>
     </w:tbl>
-    <w:p/>
     <w:p>
       <w:pPr>
-        <w:jc w:val="center"/>
-      </w:pPr>
+        <w:ind w:firstLine="360"/>
+        <w:jc w:val="both"/>
+      </w:pPr>
+    </w:p>
+    <w:p>
+      <w:pPr>
+        <w:pStyle w:val="IEEEHeading2"/>
+        <w:numPr>
+          <w:ilvl w:val="0"/>
+          <w:numId w:val="0"/>
+        </w:numPr>
+        <w:spacing w:before="120" w:after="120"/>
+        <w:ind w:left="360" w:hanging="360"/>
+        <w:rPr>
+          <w:i w:val="0"/>
+          <w:lang w:val="en-CA"/>
+        </w:rPr>
+      </w:pPr>
+      <w:r>
+        <w:rPr>
+          <w:i w:val="0"/>
+          <w:lang w:val="en-CA"/>
+        </w:rPr>
+        <w:t>C</w:t>
+      </w:r>
+      <w:r>
+        <w:rPr>
+          <w:i w:val="0"/>
+          <w:lang w:val="en-CA"/>
+        </w:rPr>
+        <w:t>.</w:t>
+      </w:r>
+      <w:r>
+        <w:rPr>
+          <w:i w:val="0"/>
+          <w:lang w:val="en-CA"/>
+        </w:rPr>
+        <w:t xml:space="preserve"> System Simulation</w:t>
+      </w:r>
+    </w:p>
+    <w:p>
+      <w:pPr>
+        <w:pStyle w:val="IEEEBodyText"/>
+        <w:rPr>
+          <w:lang w:val="en-CA"/>
+        </w:rPr>
+      </w:pPr>
+      <w:r>
+        <w:rPr>
+          <w:lang w:val="en-CA"/>
+        </w:rPr>
+        <w:t xml:space="preserve">Fig 1 is the simulation with a control input of </w:t>
+      </w:r>
+    </w:p>
+    <w:p>
+      <w:pPr>
+        <w:pStyle w:val="IEEEBodyText"/>
+        <w:rPr>
+          <w:lang w:val="en-CA"/>
+        </w:rPr>
+      </w:pPr>
+      <w:r>
+        <w:rPr>
+          <w:noProof/>
+        </w:rPr>
+        <w:drawing>
+          <wp:inline distT="0" distB="0" distL="0" distR="0" wp14:anchorId="0C97AC49" wp14:editId="3336323C">
+            <wp:extent cx="3154045" cy="2045335"/>
+            <wp:effectExtent l="0" t="0" r="8255" b="0"/>
+            <wp:docPr id="1" name="Picture 1" descr="A picture containing histogram&#10;&#10;Description automatically generated"/>
+            <wp:cNvGraphicFramePr>
+              <a:graphicFrameLocks xmlns:a="http://schemas.openxmlformats.org/drawingml/2006/main" noChangeAspect="1"/>
+            </wp:cNvGraphicFramePr>
+            <a:graphic xmlns:a="http://schemas.openxmlformats.org/drawingml/2006/main">
+              <a:graphicData uri="http://schemas.openxmlformats.org/drawingml/2006/picture">
+                <pic:pic xmlns:pic="http://schemas.openxmlformats.org/drawingml/2006/picture">
+                  <pic:nvPicPr>
+                    <pic:cNvPr id="1" name="Picture 1" descr="A picture containing histogram&#10;&#10;Description automatically generated"/>
+                    <pic:cNvPicPr/>
+                  </pic:nvPicPr>
+                  <pic:blipFill>
+                    <a:blip r:embed="rId8"/>
+                    <a:stretch>
+                      <a:fillRect/>
+                    </a:stretch>
+                  </pic:blipFill>
+                  <pic:spPr>
+                    <a:xfrm>
+                      <a:off x="0" y="0"/>
+                      <a:ext cx="3154045" cy="2045335"/>
+                    </a:xfrm>
+                    <a:prstGeom prst="rect">
+                      <a:avLst/>
+                    </a:prstGeom>
+                  </pic:spPr>
+                </pic:pic>
+              </a:graphicData>
+            </a:graphic>
+          </wp:inline>
+        </w:drawing>
+      </w:r>
+    </w:p>
+    <w:p>
+      <w:pPr>
+        <w:pStyle w:val="IEEEBodyText"/>
+        <w:rPr>
+          <w:lang w:val="en-CA"/>
+        </w:rPr>
+      </w:pPr>
+      <w:r>
+        <w:rPr>
+          <w:lang w:val="en-CA"/>
+        </w:rPr>
+        <w:t>Fig 1 y and ym for mit rule</w:t>
+      </w:r>
+    </w:p>
+    <w:p>
+      <w:pPr>
+        <w:pStyle w:val="IEEEBodyText"/>
+        <w:rPr>
+          <w:lang w:val="en-CA"/>
+        </w:rPr>
+      </w:pPr>
+      <w:r>
+        <w:rPr>
+          <w:noProof/>
+        </w:rPr>
+        <w:drawing>
+          <wp:inline distT="0" distB="0" distL="0" distR="0" wp14:anchorId="0B5ED1E2" wp14:editId="23500F39">
+            <wp:extent cx="3154045" cy="1941195"/>
+            <wp:effectExtent l="0" t="0" r="8255" b="1905"/>
+            <wp:docPr id="4" name="Picture 4" descr="Chart&#10;&#10;Description automatically generated"/>
+            <wp:cNvGraphicFramePr>
+              <a:graphicFrameLocks xmlns:a="http://schemas.openxmlformats.org/drawingml/2006/main" noChangeAspect="1"/>
+            </wp:cNvGraphicFramePr>
+            <a:graphic xmlns:a="http://schemas.openxmlformats.org/drawingml/2006/main">
+              <a:graphicData uri="http://schemas.openxmlformats.org/drawingml/2006/picture">
+                <pic:pic xmlns:pic="http://schemas.openxmlformats.org/drawingml/2006/picture">
+                  <pic:nvPicPr>
+                    <pic:cNvPr id="4" name="Picture 4" descr="Chart&#10;&#10;Description automatically generated"/>
+                    <pic:cNvPicPr/>
+                  </pic:nvPicPr>
+                  <pic:blipFill>
+                    <a:blip r:embed="rId9"/>
+                    <a:stretch>
+                      <a:fillRect/>
+                    </a:stretch>
+                  </pic:blipFill>
+                  <pic:spPr>
+                    <a:xfrm>
+                      <a:off x="0" y="0"/>
+                      <a:ext cx="3154045" cy="1941195"/>
+                    </a:xfrm>
+                    <a:prstGeom prst="rect">
+                      <a:avLst/>
+                    </a:prstGeom>
+                  </pic:spPr>
+                </pic:pic>
+              </a:graphicData>
+            </a:graphic>
+          </wp:inline>
+        </w:drawing>
+      </w:r>
+    </w:p>
+    <w:p>
+      <w:pPr>
+        <w:pStyle w:val="IEEEBodyText"/>
+        <w:rPr>
+          <w:lang w:val="en-CA"/>
+        </w:rPr>
+      </w:pPr>
+      <w:r>
+        <w:rPr>
+          <w:lang w:val="en-CA"/>
+        </w:rPr>
+        <w:t>Fig 2 error for mit rule</w:t>
+      </w:r>
+    </w:p>
+    <w:p>
+      <w:pPr>
+        <w:pStyle w:val="IEEEBodyText"/>
+        <w:rPr>
+          <w:lang w:val="en-CA"/>
+        </w:rPr>
+      </w:pPr>
+    </w:p>
+    <w:p>
+      <w:pPr>
+        <w:pStyle w:val="IEEEBodyText"/>
+        <w:rPr>
+          <w:lang w:val="en-CA"/>
+        </w:rPr>
+      </w:pPr>
+      <w:r>
+        <w:rPr>
+          <w:noProof/>
+        </w:rPr>
+        <w:drawing>
+          <wp:inline distT="0" distB="0" distL="0" distR="0" wp14:anchorId="25D80B6D" wp14:editId="3FECE7B5">
+            <wp:extent cx="3154045" cy="2040255"/>
+            <wp:effectExtent l="0" t="0" r="8255" b="0"/>
+            <wp:docPr id="3" name="Picture 3" descr="Chart, histogram&#10;&#10;Description automatically generated"/>
+            <wp:cNvGraphicFramePr>
+              <a:graphicFrameLocks xmlns:a="http://schemas.openxmlformats.org/drawingml/2006/main" noChangeAspect="1"/>
+            </wp:cNvGraphicFramePr>
+            <a:graphic xmlns:a="http://schemas.openxmlformats.org/drawingml/2006/main">
+              <a:graphicData uri="http://schemas.openxmlformats.org/drawingml/2006/picture">
+                <pic:pic xmlns:pic="http://schemas.openxmlformats.org/drawingml/2006/picture">
+                  <pic:nvPicPr>
+                    <pic:cNvPr id="3" name="Picture 3" descr="Chart, histogram&#10;&#10;Description automatically generated"/>
+                    <pic:cNvPicPr/>
+                  </pic:nvPicPr>
+                  <pic:blipFill>
+                    <a:blip r:embed="rId10"/>
+                    <a:stretch>
+                      <a:fillRect/>
+                    </a:stretch>
+                  </pic:blipFill>
+                  <pic:spPr>
+                    <a:xfrm>
+                      <a:off x="0" y="0"/>
+                      <a:ext cx="3154045" cy="2040255"/>
+                    </a:xfrm>
+                    <a:prstGeom prst="rect">
+                      <a:avLst/>
+                    </a:prstGeom>
+                  </pic:spPr>
+                </pic:pic>
+              </a:graphicData>
+            </a:graphic>
+          </wp:inline>
+        </w:drawing>
+      </w:r>
+    </w:p>
+    <w:p>
+      <w:pPr>
+        <w:pStyle w:val="IEEEBodyText"/>
+        <w:rPr>
+          <w:lang w:val="en-CA"/>
+        </w:rPr>
+      </w:pPr>
+      <w:r>
+        <w:rPr>
+          <w:lang w:val="en-CA"/>
+        </w:rPr>
+        <w:t>Fig 3 control signal for mit rule</w:t>
+      </w:r>
+    </w:p>
+    <w:p>
+      <w:pPr>
+        <w:pStyle w:val="IEEEBodyText"/>
+        <w:rPr>
+          <w:lang w:val="en-CA"/>
+        </w:rPr>
+      </w:pPr>
+    </w:p>
+    <w:p>
+      <w:pPr>
+        <w:pStyle w:val="IEEEBodyText"/>
+        <w:rPr>
+          <w:lang w:val="en-CA"/>
+        </w:rPr>
+      </w:pPr>
+      <w:r>
+        <w:rPr>
+          <w:noProof/>
+        </w:rPr>
+        <w:drawing>
+          <wp:inline distT="0" distB="0" distL="0" distR="0" wp14:anchorId="360031E2" wp14:editId="5F610981">
+            <wp:extent cx="3154045" cy="2060575"/>
+            <wp:effectExtent l="0" t="0" r="8255" b="0"/>
+            <wp:docPr id="5" name="Picture 5" descr="A picture containing chart&#10;&#10;Description automatically generated"/>
+            <wp:cNvGraphicFramePr>
+              <a:graphicFrameLocks xmlns:a="http://schemas.openxmlformats.org/drawingml/2006/main" noChangeAspect="1"/>
+            </wp:cNvGraphicFramePr>
+            <a:graphic xmlns:a="http://schemas.openxmlformats.org/drawingml/2006/main">
+              <a:graphicData uri="http://schemas.openxmlformats.org/drawingml/2006/picture">
+                <pic:pic xmlns:pic="http://schemas.openxmlformats.org/drawingml/2006/picture">
+                  <pic:nvPicPr>
+                    <pic:cNvPr id="5" name="Picture 5" descr="A picture containing chart&#10;&#10;Description automatically generated"/>
+                    <pic:cNvPicPr/>
+                  </pic:nvPicPr>
+                  <pic:blipFill>
+                    <a:blip r:embed="rId11"/>
+                    <a:stretch>
+                      <a:fillRect/>
+                    </a:stretch>
+                  </pic:blipFill>
+                  <pic:spPr>
+                    <a:xfrm>
+                      <a:off x="0" y="0"/>
+                      <a:ext cx="3154045" cy="2060575"/>
+                    </a:xfrm>
+                    <a:prstGeom prst="rect">
+                      <a:avLst/>
+                    </a:prstGeom>
+                  </pic:spPr>
+                </pic:pic>
+              </a:graphicData>
+            </a:graphic>
+          </wp:inline>
+        </w:drawing>
+      </w:r>
+    </w:p>
+    <w:p>
+      <w:pPr>
+        <w:pStyle w:val="IEEEBodyText"/>
+        <w:rPr>
+          <w:lang w:val="en-CA"/>
+        </w:rPr>
+      </w:pPr>
+      <w:r>
+        <w:rPr>
+          <w:lang w:val="en-CA"/>
+        </w:rPr>
+        <w:t>Fig 5 y, ym and uc for normalized MIT rule</w:t>
+      </w:r>
+    </w:p>
+    <w:p>
+      <w:pPr>
+        <w:pStyle w:val="IEEEBodyText"/>
+        <w:rPr>
+          <w:lang w:val="en-CA"/>
+        </w:rPr>
+      </w:pPr>
+    </w:p>
+    <w:p>
+      <w:pPr>
+        <w:pStyle w:val="IEEEBodyText"/>
+        <w:rPr>
+          <w:lang w:val="en-CA"/>
+        </w:rPr>
+      </w:pPr>
+      <w:r>
+        <w:rPr>
+          <w:noProof/>
+        </w:rPr>
+        <w:drawing>
+          <wp:inline distT="0" distB="0" distL="0" distR="0" wp14:anchorId="2759501B" wp14:editId="27397E68">
+            <wp:extent cx="3154045" cy="2011680"/>
+            <wp:effectExtent l="0" t="0" r="8255" b="7620"/>
+            <wp:docPr id="7" name="Picture 7" descr="Chart&#10;&#10;Description automatically generated"/>
+            <wp:cNvGraphicFramePr>
+              <a:graphicFrameLocks xmlns:a="http://schemas.openxmlformats.org/drawingml/2006/main" noChangeAspect="1"/>
+            </wp:cNvGraphicFramePr>
+            <a:graphic xmlns:a="http://schemas.openxmlformats.org/drawingml/2006/main">
+              <a:graphicData uri="http://schemas.openxmlformats.org/drawingml/2006/picture">
+                <pic:pic xmlns:pic="http://schemas.openxmlformats.org/drawingml/2006/picture">
+                  <pic:nvPicPr>
+                    <pic:cNvPr id="7" name="Picture 7" descr="Chart&#10;&#10;Description automatically generated"/>
+                    <pic:cNvPicPr/>
+                  </pic:nvPicPr>
+                  <pic:blipFill>
+                    <a:blip r:embed="rId12"/>
+                    <a:stretch>
+                      <a:fillRect/>
+                    </a:stretch>
+                  </pic:blipFill>
+                  <pic:spPr>
+                    <a:xfrm>
+                      <a:off x="0" y="0"/>
+                      <a:ext cx="3154045" cy="2011680"/>
+                    </a:xfrm>
+                    <a:prstGeom prst="rect">
+                      <a:avLst/>
+                    </a:prstGeom>
+                  </pic:spPr>
+                </pic:pic>
+              </a:graphicData>
+            </a:graphic>
+          </wp:inline>
+        </w:drawing>
+      </w:r>
+    </w:p>
+    <w:p>
+      <w:pPr>
+        <w:pStyle w:val="IEEEBodyText"/>
+        <w:rPr>
+          <w:lang w:val="en-CA"/>
+        </w:rPr>
+      </w:pPr>
+      <w:r>
+        <w:rPr>
+          <w:lang w:val="en-CA"/>
+        </w:rPr>
+        <w:t>Fig 6 - error for normalized MIT rule</w:t>
+      </w:r>
+    </w:p>
+    <w:p>
+      <w:pPr>
+        <w:pStyle w:val="IEEEBodyText"/>
+        <w:rPr>
+          <w:lang w:val="en-CA"/>
+        </w:rPr>
+      </w:pPr>
+    </w:p>
+    <w:p>
+      <w:pPr>
+        <w:pStyle w:val="IEEEBodyText"/>
+        <w:rPr>
+          <w:lang w:val="en-CA"/>
+        </w:rPr>
+      </w:pPr>
+      <w:r>
+        <w:rPr>
+          <w:noProof/>
+        </w:rPr>
+        <w:drawing>
+          <wp:inline distT="0" distB="0" distL="0" distR="0" wp14:anchorId="5173C105" wp14:editId="0ABD9F58">
+            <wp:extent cx="3154045" cy="2052320"/>
+            <wp:effectExtent l="0" t="0" r="8255" b="5080"/>
+            <wp:docPr id="6" name="Picture 6" descr="Chart, histogram&#10;&#10;Description automatically generated"/>
+            <wp:cNvGraphicFramePr>
+              <a:graphicFrameLocks xmlns:a="http://schemas.openxmlformats.org/drawingml/2006/main" noChangeAspect="1"/>
+            </wp:cNvGraphicFramePr>
+            <a:graphic xmlns:a="http://schemas.openxmlformats.org/drawingml/2006/main">
+              <a:graphicData uri="http://schemas.openxmlformats.org/drawingml/2006/picture">
+                <pic:pic xmlns:pic="http://schemas.openxmlformats.org/drawingml/2006/picture">
+                  <pic:nvPicPr>
+                    <pic:cNvPr id="6" name="Picture 6" descr="Chart, histogram&#10;&#10;Description automatically generated"/>
+                    <pic:cNvPicPr/>
+                  </pic:nvPicPr>
+                  <pic:blipFill>
+                    <a:blip r:embed="rId13"/>
+                    <a:stretch>
+                      <a:fillRect/>
+                    </a:stretch>
+                  </pic:blipFill>
+                  <pic:spPr>
+                    <a:xfrm>
+                      <a:off x="0" y="0"/>
+                      <a:ext cx="3154045" cy="2052320"/>
+                    </a:xfrm>
+                    <a:prstGeom prst="rect">
+                      <a:avLst/>
+                    </a:prstGeom>
+                  </pic:spPr>
+                </pic:pic>
+              </a:graphicData>
+            </a:graphic>
+          </wp:inline>
+        </w:drawing>
+      </w:r>
+    </w:p>
+    <w:p>
+      <w:pPr>
+        <w:pStyle w:val="IEEEBodyText"/>
+        <w:rPr>
+          <w:lang w:val="en-CA"/>
+        </w:rPr>
+      </w:pPr>
+      <w:r>
+        <w:rPr>
+          <w:lang w:val="en-CA"/>
+        </w:rPr>
+        <w:t>Fig 7 - control signal for normalized MIT Rule</w:t>
+      </w:r>
+    </w:p>
+    <w:p>
+      <w:pPr>
+        <w:pStyle w:val="IEEEHeading2"/>
+        <w:numPr>
+          <w:ilvl w:val="0"/>
+          <w:numId w:val="0"/>
+        </w:numPr>
+        <w:spacing w:before="120" w:after="120"/>
+        <w:ind w:left="360" w:hanging="360"/>
+        <w:rPr>
+          <w:i w:val="0"/>
+          <w:lang w:val="en-CA"/>
+        </w:rPr>
+      </w:pPr>
+      <w:r>
+        <w:rPr>
+          <w:i w:val="0"/>
+          <w:lang w:val="en-CA"/>
+        </w:rPr>
+        <w:t>D</w:t>
+      </w:r>
+      <w:r>
+        <w:rPr>
+          <w:i w:val="0"/>
+          <w:lang w:val="en-CA"/>
+        </w:rPr>
+        <w:t xml:space="preserve">. </w:t>
+      </w:r>
+      <w:r>
+        <w:rPr>
+          <w:i w:val="0"/>
+          <w:lang w:val="en-CA"/>
+        </w:rPr>
+        <w:t>Experimentation and Results</w:t>
+      </w:r>
+    </w:p>
+    <w:p>
+      <w:pPr>
+        <w:pStyle w:val="IEEEBodyText"/>
+        <w:rPr>
+          <w:lang w:val="en-CA"/>
+        </w:rPr>
+      </w:pPr>
+      <w:r>
+        <w:rPr>
+          <w:lang w:val="en-CA"/>
+        </w:rPr>
+        <w:t xml:space="preserve">Both the regular and MIT rule and normalized MIT rule were implemented with python and uploaded onto a raspberry pi. The raspberry pi </w:t>
+      </w:r>
+    </w:p>
+    <w:p>
+      <w:pPr>
+        <w:pStyle w:val="IEEEBodyText"/>
+        <w:rPr>
+          <w:lang w:val="en-CA"/>
+        </w:rPr>
+      </w:pPr>
+    </w:p>
+    <w:p>
+      <w:pPr>
+        <w:pStyle w:val="IEEEHeading2"/>
+        <w:numPr>
+          <w:ilvl w:val="0"/>
+          <w:numId w:val="0"/>
+        </w:numPr>
+        <w:spacing w:before="120" w:after="120"/>
+        <w:ind w:left="360" w:hanging="360"/>
+        <w:rPr>
+          <w:i w:val="0"/>
+          <w:lang w:val="en-CA"/>
+        </w:rPr>
+      </w:pPr>
+      <w:r>
+        <w:rPr>
+          <w:i w:val="0"/>
+          <w:lang w:val="en-CA"/>
+        </w:rPr>
+        <w:lastRenderedPageBreak/>
+        <w:t>D</w:t>
+      </w:r>
+      <w:r>
+        <w:rPr>
+          <w:i w:val="0"/>
+          <w:lang w:val="en-CA"/>
+        </w:rPr>
+        <w:t xml:space="preserve">. </w:t>
+      </w:r>
+      <w:r>
+        <w:rPr>
+          <w:i w:val="0"/>
+          <w:lang w:val="en-CA"/>
+        </w:rPr>
+        <w:t>Discussion</w:t>
+      </w:r>
+    </w:p>
+    <w:p>
+      <w:pPr>
+        <w:pStyle w:val="IEEEBodyText"/>
+        <w:rPr>
+          <w:lang w:val="en-CA"/>
+        </w:rPr>
+      </w:pPr>
+      <w:r>
+        <w:rPr>
+          <w:lang w:val="en-CA"/>
+        </w:rPr>
+        <w:t>Insert discussion here</w:t>
+      </w:r>
     </w:p>
     <w:p>
       <w:pPr>
@@ -4575,39 +5965,7 @@
         </w:numPr>
       </w:pPr>
       <w:r>
-        <w:t xml:space="preserve">A. </w:t>
-      </w:r>
-      <w:proofErr w:type="spellStart"/>
-      <w:r>
-        <w:t>Tootchi</w:t>
-      </w:r>
-      <w:proofErr w:type="spellEnd"/>
-      <w:r>
-        <w:t xml:space="preserve">, S. Amirkhani, and A. </w:t>
-      </w:r>
-      <w:proofErr w:type="spellStart"/>
-      <w:r>
-        <w:t>Chaibakhsh</w:t>
-      </w:r>
-      <w:proofErr w:type="spellEnd"/>
-      <w:r>
-        <w:t>, “Modeling and Control of an Air Levitation Ball and Pipe Laboratory Setup,” in 2019 7th International Conference on Robotics and Mechatronics (</w:t>
-      </w:r>
-      <w:proofErr w:type="spellStart"/>
-      <w:r>
-        <w:t>ICRoM</w:t>
-      </w:r>
-      <w:proofErr w:type="spellEnd"/>
-      <w:r>
-        <w:t xml:space="preserve">), Tehran, Iran, Nov. 2019, pp. 29–34. </w:t>
-      </w:r>
-      <w:proofErr w:type="spellStart"/>
-      <w:r>
-        <w:t>doi</w:t>
-      </w:r>
-      <w:proofErr w:type="spellEnd"/>
-      <w:r>
-        <w:t>: 10.1109/ICRoM48714.2019.9071827.</w:t>
+        <w:t>A. Tootchi, S. Amirkhani, and A. Chaibakhsh, “Modeling and Control of an Air Levitation Ball and Pipe Laboratory Setup,” in 2019 7th International Conference on Robotics and Mechatronics (ICRoM), Tehran, Iran, Nov. 2019, pp. 29–34. doi: 10.1109/ICRoM48714.2019.9071827.</w:t>
       </w:r>
     </w:p>
     <w:p>
@@ -4652,8 +6010,8 @@
       </w:pPr>
     </w:p>
     <w:sectPr>
-      <w:headerReference w:type="first" r:id="rId9"/>
-      <w:footerReference w:type="first" r:id="rId10"/>
+      <w:headerReference w:type="first" r:id="rId14"/>
+      <w:footerReference w:type="first" r:id="rId15"/>
       <w:type w:val="continuous"/>
       <w:pgSz w:w="12240" w:h="15840" w:code="1"/>
       <w:pgMar w:top="1440" w:right="1009" w:bottom="1530" w:left="1009" w:header="709" w:footer="709" w:gutter="0"/>
@@ -4798,19 +6156,11 @@
         <w:rFonts w:ascii="Times New Roman" w:hAnsi="Times New Roman" w:cs="Times New Roman"/>
       </w:rPr>
     </w:pPr>
-    <w:proofErr w:type="spellStart"/>
     <w:r>
       <w:rPr>
         <w:rFonts w:ascii="Times New Roman" w:hAnsi="Times New Roman" w:cs="Times New Roman"/>
       </w:rPr>
-      <w:t>UOttawa</w:t>
-    </w:r>
-    <w:proofErr w:type="spellEnd"/>
-    <w:r>
-      <w:rPr>
-        <w:rFonts w:ascii="Times New Roman" w:hAnsi="Times New Roman" w:cs="Times New Roman"/>
-      </w:rPr>
-      <w:t xml:space="preserve">, </w:t>
+      <w:t xml:space="preserve">UOttawa, </w:t>
     </w:r>
     <w:r>
       <w:rPr>

</xml_diff>